<commit_message>
add something to report
</commit_message>
<xml_diff>
--- a/doc/mp4_progress_report.docx
+++ b/doc/mp4_progress_report.docx
@@ -35,7 +35,25 @@
           <w:sz w:val="24"/>
           <w:szCs w:val="24"/>
         </w:rPr>
-        <w:t>Tingkai Liu, Zhi Cen</w:t>
+        <w:t xml:space="preserve">Tingkai Liu, </w:t>
+      </w:r>
+      <w:proofErr w:type="spellStart"/>
+      <w:r>
+        <w:rPr>
+          <w:rFonts w:ascii="Times New Roman" w:hAnsi="Times New Roman" w:cs="Times New Roman"/>
+          <w:sz w:val="24"/>
+          <w:szCs w:val="24"/>
+        </w:rPr>
+        <w:t>Zhi</w:t>
+      </w:r>
+      <w:proofErr w:type="spellEnd"/>
+      <w:r>
+        <w:rPr>
+          <w:rFonts w:ascii="Times New Roman" w:hAnsi="Times New Roman" w:cs="Times New Roman"/>
+          <w:sz w:val="24"/>
+          <w:szCs w:val="24"/>
+        </w:rPr>
+        <w:t xml:space="preserve"> Cen</w:t>
       </w:r>
     </w:p>
     <w:p>
@@ -349,7 +367,7 @@
       <w:pPr>
         <w:jc w:val="left"/>
         <w:rPr>
-          <w:rFonts w:ascii="Times New Roman" w:hAnsi="Times New Roman" w:cs="Times New Roman" w:hint="eastAsia"/>
+          <w:rFonts w:ascii="Times New Roman" w:hAnsi="Times New Roman" w:cs="Times New Roman"/>
           <w:sz w:val="24"/>
           <w:szCs w:val="24"/>
         </w:rPr>
@@ -408,15 +426,51 @@
           <w:sz w:val="24"/>
           <w:szCs w:val="24"/>
         </w:rPr>
-        <w:t>Efficient is not only about running test codes in less time, but also less power consumption under the constraint of 100 MHz Fmax. To run test codes in less time, we tried to pipeline the CPU, increase memory hit rate and branch prediction accuracy. To reduce power consumption</w:t>
-      </w:r>
-      <w:r>
-        <w:rPr>
-          <w:rFonts w:ascii="Times New Roman" w:hAnsi="Times New Roman" w:cs="Times New Roman"/>
-          <w:sz w:val="24"/>
-          <w:szCs w:val="24"/>
-        </w:rPr>
-        <w:t xml:space="preserve"> and Fmax constraint</w:t>
+        <w:t xml:space="preserve">Efficient is not only about running test codes in less time, but also less power consumption under the constraint of 100 MHz </w:t>
+      </w:r>
+      <w:proofErr w:type="spellStart"/>
+      <w:r>
+        <w:rPr>
+          <w:rFonts w:ascii="Times New Roman" w:hAnsi="Times New Roman" w:cs="Times New Roman"/>
+          <w:sz w:val="24"/>
+          <w:szCs w:val="24"/>
+        </w:rPr>
+        <w:t>Fmax</w:t>
+      </w:r>
+      <w:proofErr w:type="spellEnd"/>
+      <w:r>
+        <w:rPr>
+          <w:rFonts w:ascii="Times New Roman" w:hAnsi="Times New Roman" w:cs="Times New Roman"/>
+          <w:sz w:val="24"/>
+          <w:szCs w:val="24"/>
+        </w:rPr>
+        <w:t>. To run test codes in less time, we tried to pipeline the CPU, increase memory hit rate and branch prediction accuracy. To reduce power consumption</w:t>
+      </w:r>
+      <w:r>
+        <w:rPr>
+          <w:rFonts w:ascii="Times New Roman" w:hAnsi="Times New Roman" w:cs="Times New Roman"/>
+          <w:sz w:val="24"/>
+          <w:szCs w:val="24"/>
+        </w:rPr>
+        <w:t xml:space="preserve"> and </w:t>
+      </w:r>
+      <w:proofErr w:type="spellStart"/>
+      <w:r>
+        <w:rPr>
+          <w:rFonts w:ascii="Times New Roman" w:hAnsi="Times New Roman" w:cs="Times New Roman"/>
+          <w:sz w:val="24"/>
+          <w:szCs w:val="24"/>
+        </w:rPr>
+        <w:t>Fmax</w:t>
+      </w:r>
+      <w:proofErr w:type="spellEnd"/>
+      <w:r>
+        <w:rPr>
+          <w:rFonts w:ascii="Times New Roman" w:hAnsi="Times New Roman" w:cs="Times New Roman"/>
+          <w:sz w:val="24"/>
+          <w:szCs w:val="24"/>
+        </w:rPr>
+        <w:t xml:space="preserve"> constraint</w:t>
       </w:r>
       <w:r>
         <w:rPr>
@@ -509,7 +563,7 @@
     </w:p>
     <w:tbl>
       <w:tblPr>
-        <w:tblStyle w:val="a3"/>
+        <w:tblStyle w:val="TableGrid"/>
         <w:tblW w:w="0" w:type="auto"/>
         <w:tblLook w:val="04A0" w:firstRow="1" w:lastRow="0" w:firstColumn="1" w:lastColumn="0" w:noHBand="0" w:noVBand="1"/>
       </w:tblPr>
@@ -683,13 +737,23 @@
                 <w:szCs w:val="24"/>
               </w:rPr>
             </w:pPr>
-            <w:r>
-              <w:rPr>
-                <w:rFonts w:ascii="Times New Roman" w:hAnsi="Times New Roman" w:cs="Times New Roman"/>
-                <w:sz w:val="24"/>
-                <w:szCs w:val="24"/>
-              </w:rPr>
-              <w:t xml:space="preserve">Zhi: split mp2 </w:t>
+            <w:proofErr w:type="spellStart"/>
+            <w:r>
+              <w:rPr>
+                <w:rFonts w:ascii="Times New Roman" w:hAnsi="Times New Roman" w:cs="Times New Roman"/>
+                <w:sz w:val="24"/>
+                <w:szCs w:val="24"/>
+              </w:rPr>
+              <w:t>Zhi</w:t>
+            </w:r>
+            <w:proofErr w:type="spellEnd"/>
+            <w:r>
+              <w:rPr>
+                <w:rFonts w:ascii="Times New Roman" w:hAnsi="Times New Roman" w:cs="Times New Roman"/>
+                <w:sz w:val="24"/>
+                <w:szCs w:val="24"/>
+              </w:rPr>
+              <w:t xml:space="preserve">: split mp2 </w:t>
             </w:r>
             <w:r>
               <w:rPr>
@@ -739,7 +803,16 @@
                 <w:sz w:val="24"/>
                 <w:szCs w:val="24"/>
               </w:rPr>
-              <w:t>Tingkai: design control</w:t>
+              <w:t xml:space="preserve">Tingkai: design </w:t>
+            </w:r>
+            <w:proofErr w:type="spellStart"/>
+            <w:r>
+              <w:rPr>
+                <w:rFonts w:ascii="Times New Roman" w:hAnsi="Times New Roman" w:cs="Times New Roman"/>
+                <w:sz w:val="24"/>
+                <w:szCs w:val="24"/>
+              </w:rPr>
+              <w:t>control</w:t>
             </w:r>
             <w:r>
               <w:rPr>
@@ -755,7 +828,34 @@
                 <w:sz w:val="24"/>
                 <w:szCs w:val="24"/>
               </w:rPr>
-              <w:t>rom, assign control signals to each stage and connect all stages in datapath.</w:t>
+              <w:t>rom</w:t>
+            </w:r>
+            <w:proofErr w:type="spellEnd"/>
+            <w:r>
+              <w:rPr>
+                <w:rFonts w:ascii="Times New Roman" w:hAnsi="Times New Roman" w:cs="Times New Roman"/>
+                <w:sz w:val="24"/>
+                <w:szCs w:val="24"/>
+              </w:rPr>
+              <w:t xml:space="preserve">, assign control signals to each stage and connect all stages in </w:t>
+            </w:r>
+            <w:proofErr w:type="spellStart"/>
+            <w:r>
+              <w:rPr>
+                <w:rFonts w:ascii="Times New Roman" w:hAnsi="Times New Roman" w:cs="Times New Roman"/>
+                <w:sz w:val="24"/>
+                <w:szCs w:val="24"/>
+              </w:rPr>
+              <w:t>datapath</w:t>
+            </w:r>
+            <w:proofErr w:type="spellEnd"/>
+            <w:r>
+              <w:rPr>
+                <w:rFonts w:ascii="Times New Roman" w:hAnsi="Times New Roman" w:cs="Times New Roman"/>
+                <w:sz w:val="24"/>
+                <w:szCs w:val="24"/>
+              </w:rPr>
+              <w:t>.</w:t>
             </w:r>
           </w:p>
         </w:tc>
@@ -902,7 +1002,25 @@
                 <w:sz w:val="24"/>
                 <w:szCs w:val="24"/>
               </w:rPr>
-              <w:t>1. arbiter connected to I-Cache, D-cache and cacheline adaptor</w:t>
+              <w:t xml:space="preserve">1. arbiter connected to I-Cache, D-cache and </w:t>
+            </w:r>
+            <w:proofErr w:type="spellStart"/>
+            <w:r>
+              <w:rPr>
+                <w:rFonts w:ascii="Times New Roman" w:hAnsi="Times New Roman" w:cs="Times New Roman"/>
+                <w:sz w:val="24"/>
+                <w:szCs w:val="24"/>
+              </w:rPr>
+              <w:t>cacheline</w:t>
+            </w:r>
+            <w:proofErr w:type="spellEnd"/>
+            <w:r>
+              <w:rPr>
+                <w:rFonts w:ascii="Times New Roman" w:hAnsi="Times New Roman" w:cs="Times New Roman"/>
+                <w:sz w:val="24"/>
+                <w:szCs w:val="24"/>
+              </w:rPr>
+              <w:t xml:space="preserve"> adaptor</w:t>
             </w:r>
           </w:p>
           <w:p>
@@ -937,6 +1055,7 @@
                 <w:szCs w:val="24"/>
               </w:rPr>
             </w:pPr>
+            <w:proofErr w:type="spellStart"/>
             <w:r>
               <w:rPr>
                 <w:rFonts w:ascii="Times New Roman" w:hAnsi="Times New Roman" w:cs="Times New Roman"/>
@@ -945,6 +1064,7 @@
               </w:rPr>
               <w:t>Zhi</w:t>
             </w:r>
+            <w:proofErr w:type="spellEnd"/>
           </w:p>
         </w:tc>
       </w:tr>
@@ -1036,7 +1156,7 @@
             <w:pPr>
               <w:jc w:val="left"/>
               <w:rPr>
-                <w:rFonts w:ascii="Times New Roman" w:hAnsi="Times New Roman" w:cs="Times New Roman" w:hint="eastAsia"/>
+                <w:rFonts w:ascii="Times New Roman" w:hAnsi="Times New Roman" w:cs="Times New Roman"/>
                 <w:sz w:val="24"/>
                 <w:szCs w:val="24"/>
               </w:rPr>
@@ -1099,17 +1219,18 @@
             <w:pPr>
               <w:jc w:val="left"/>
               <w:rPr>
+                <w:rFonts w:ascii="Times New Roman" w:hAnsi="Times New Roman" w:cs="Times New Roman"/>
+                <w:sz w:val="24"/>
+                <w:szCs w:val="24"/>
+              </w:rPr>
+            </w:pPr>
+            <w:proofErr w:type="spellStart"/>
+            <w:r>
+              <w:rPr>
                 <w:rFonts w:ascii="Times New Roman" w:hAnsi="Times New Roman" w:cs="Times New Roman" w:hint="eastAsia"/>
                 <w:sz w:val="24"/>
                 <w:szCs w:val="24"/>
               </w:rPr>
-            </w:pPr>
-            <w:r>
-              <w:rPr>
-                <w:rFonts w:ascii="Times New Roman" w:hAnsi="Times New Roman" w:cs="Times New Roman" w:hint="eastAsia"/>
-                <w:sz w:val="24"/>
-                <w:szCs w:val="24"/>
-              </w:rPr>
               <w:t>Z</w:t>
             </w:r>
             <w:r>
@@ -1120,6 +1241,7 @@
               </w:rPr>
               <w:t>hi</w:t>
             </w:r>
+            <w:proofErr w:type="spellEnd"/>
           </w:p>
         </w:tc>
       </w:tr>
@@ -1132,71 +1254,72 @@
             <w:pPr>
               <w:jc w:val="left"/>
               <w:rPr>
+                <w:rFonts w:ascii="Times New Roman" w:hAnsi="Times New Roman" w:cs="Times New Roman"/>
+                <w:sz w:val="24"/>
+                <w:szCs w:val="24"/>
+              </w:rPr>
+            </w:pPr>
+            <w:r>
+              <w:rPr>
+                <w:rFonts w:ascii="Times New Roman" w:hAnsi="Times New Roman" w:cs="Times New Roman"/>
+                <w:sz w:val="24"/>
+                <w:szCs w:val="24"/>
+              </w:rPr>
+              <w:t xml:space="preserve">2-level </w:t>
+            </w:r>
+            <w:r>
+              <w:rPr>
                 <w:rFonts w:ascii="Times New Roman" w:hAnsi="Times New Roman" w:cs="Times New Roman" w:hint="eastAsia"/>
                 <w:sz w:val="24"/>
                 <w:szCs w:val="24"/>
               </w:rPr>
-            </w:pPr>
-            <w:r>
-              <w:rPr>
-                <w:rFonts w:ascii="Times New Roman" w:hAnsi="Times New Roman" w:cs="Times New Roman"/>
-                <w:sz w:val="24"/>
-                <w:szCs w:val="24"/>
-              </w:rPr>
-              <w:t xml:space="preserve">2-level </w:t>
-            </w:r>
+              <w:t>B</w:t>
+            </w:r>
+            <w:r>
+              <w:rPr>
+                <w:rFonts w:ascii="Times New Roman" w:hAnsi="Times New Roman" w:cs="Times New Roman"/>
+                <w:sz w:val="24"/>
+                <w:szCs w:val="24"/>
+              </w:rPr>
+              <w:t>ranch predictor</w:t>
+            </w:r>
+          </w:p>
+        </w:tc>
+        <w:tc>
+          <w:tcPr>
+            <w:tcW w:w="2765" w:type="dxa"/>
+          </w:tcPr>
+          <w:p>
+            <w:pPr>
+              <w:jc w:val="left"/>
+              <w:rPr>
+                <w:rFonts w:ascii="Times New Roman" w:hAnsi="Times New Roman" w:cs="Times New Roman"/>
+                <w:sz w:val="24"/>
+                <w:szCs w:val="24"/>
+              </w:rPr>
+            </w:pPr>
+          </w:p>
+        </w:tc>
+        <w:tc>
+          <w:tcPr>
+            <w:tcW w:w="2766" w:type="dxa"/>
+          </w:tcPr>
+          <w:p>
+            <w:pPr>
+              <w:jc w:val="left"/>
+              <w:rPr>
+                <w:rFonts w:ascii="Times New Roman" w:hAnsi="Times New Roman" w:cs="Times New Roman"/>
+                <w:sz w:val="24"/>
+                <w:szCs w:val="24"/>
+              </w:rPr>
+            </w:pPr>
+            <w:proofErr w:type="spellStart"/>
             <w:r>
               <w:rPr>
                 <w:rFonts w:ascii="Times New Roman" w:hAnsi="Times New Roman" w:cs="Times New Roman" w:hint="eastAsia"/>
                 <w:sz w:val="24"/>
                 <w:szCs w:val="24"/>
               </w:rPr>
-              <w:t>B</w:t>
-            </w:r>
-            <w:r>
-              <w:rPr>
-                <w:rFonts w:ascii="Times New Roman" w:hAnsi="Times New Roman" w:cs="Times New Roman"/>
-                <w:sz w:val="24"/>
-                <w:szCs w:val="24"/>
-              </w:rPr>
-              <w:t>ranch predictor</w:t>
-            </w:r>
-          </w:p>
-        </w:tc>
-        <w:tc>
-          <w:tcPr>
-            <w:tcW w:w="2765" w:type="dxa"/>
-          </w:tcPr>
-          <w:p>
-            <w:pPr>
-              <w:jc w:val="left"/>
-              <w:rPr>
-                <w:rFonts w:ascii="Times New Roman" w:hAnsi="Times New Roman" w:cs="Times New Roman"/>
-                <w:sz w:val="24"/>
-                <w:szCs w:val="24"/>
-              </w:rPr>
-            </w:pPr>
-          </w:p>
-        </w:tc>
-        <w:tc>
-          <w:tcPr>
-            <w:tcW w:w="2766" w:type="dxa"/>
-          </w:tcPr>
-          <w:p>
-            <w:pPr>
-              <w:jc w:val="left"/>
-              <w:rPr>
-                <w:rFonts w:ascii="Times New Roman" w:hAnsi="Times New Roman" w:cs="Times New Roman" w:hint="eastAsia"/>
-                <w:sz w:val="24"/>
-                <w:szCs w:val="24"/>
-              </w:rPr>
-            </w:pPr>
-            <w:r>
-              <w:rPr>
-                <w:rFonts w:ascii="Times New Roman" w:hAnsi="Times New Roman" w:cs="Times New Roman" w:hint="eastAsia"/>
-                <w:sz w:val="24"/>
-                <w:szCs w:val="24"/>
-              </w:rPr>
               <w:t>Z</w:t>
             </w:r>
             <w:r>
@@ -1205,7 +1328,16 @@
                 <w:sz w:val="24"/>
                 <w:szCs w:val="24"/>
               </w:rPr>
-              <w:t>hi, Tingkai</w:t>
+              <w:t>hi</w:t>
+            </w:r>
+            <w:proofErr w:type="spellEnd"/>
+            <w:r>
+              <w:rPr>
+                <w:rFonts w:ascii="Times New Roman" w:hAnsi="Times New Roman" w:cs="Times New Roman"/>
+                <w:sz w:val="24"/>
+                <w:szCs w:val="24"/>
+              </w:rPr>
+              <w:t>, Tingkai</w:t>
             </w:r>
           </w:p>
         </w:tc>
@@ -1281,17 +1413,18 @@
             <w:pPr>
               <w:jc w:val="left"/>
               <w:rPr>
+                <w:rFonts w:ascii="Times New Roman" w:hAnsi="Times New Roman" w:cs="Times New Roman"/>
+                <w:sz w:val="24"/>
+                <w:szCs w:val="24"/>
+              </w:rPr>
+            </w:pPr>
+            <w:proofErr w:type="spellStart"/>
+            <w:r>
+              <w:rPr>
                 <w:rFonts w:ascii="Times New Roman" w:hAnsi="Times New Roman" w:cs="Times New Roman" w:hint="eastAsia"/>
                 <w:sz w:val="24"/>
                 <w:szCs w:val="24"/>
               </w:rPr>
-            </w:pPr>
-            <w:r>
-              <w:rPr>
-                <w:rFonts w:ascii="Times New Roman" w:hAnsi="Times New Roman" w:cs="Times New Roman" w:hint="eastAsia"/>
-                <w:sz w:val="24"/>
-                <w:szCs w:val="24"/>
-              </w:rPr>
               <w:t>Z</w:t>
             </w:r>
             <w:r>
@@ -1302,6 +1435,7 @@
               </w:rPr>
               <w:t>hi</w:t>
             </w:r>
+            <w:proofErr w:type="spellEnd"/>
           </w:p>
         </w:tc>
       </w:tr>
@@ -1328,7 +1462,7 @@
       <w:pPr>
         <w:jc w:val="center"/>
         <w:rPr>
-          <w:rFonts w:ascii="Times New Roman" w:hAnsi="Times New Roman" w:cs="Times New Roman" w:hint="eastAsia"/>
+          <w:rFonts w:ascii="Times New Roman" w:hAnsi="Times New Roman" w:cs="Times New Roman"/>
           <w:sz w:val="24"/>
           <w:szCs w:val="24"/>
         </w:rPr>
@@ -1432,31 +1566,7 @@
           <w:sz w:val="24"/>
           <w:szCs w:val="24"/>
         </w:rPr>
-        <w:t xml:space="preserve">, we divide the whole project into 3 </w:t>
-      </w:r>
-      <w:r>
-        <w:rPr>
-          <w:rFonts w:ascii="Times New Roman" w:hAnsi="Times New Roman" w:cs="Times New Roman"/>
-          <w:sz w:val="24"/>
-          <w:szCs w:val="24"/>
-        </w:rPr>
-        <w:t>milestones</w:t>
-      </w:r>
-      <w:r>
-        <w:rPr>
-          <w:rFonts w:ascii="Times New Roman" w:hAnsi="Times New Roman" w:cs="Times New Roman"/>
-          <w:sz w:val="24"/>
-          <w:szCs w:val="24"/>
-        </w:rPr>
-        <w:t>: (1) basic pipeline, (2) L1 cache and hazards, (3) advanced designs.</w:t>
-      </w:r>
-      <w:r>
-        <w:rPr>
-          <w:rFonts w:ascii="Times New Roman" w:hAnsi="Times New Roman" w:cs="Times New Roman"/>
-          <w:sz w:val="24"/>
-          <w:szCs w:val="24"/>
-        </w:rPr>
-        <w:t xml:space="preserve"> </w:t>
+        <w:t xml:space="preserve">, we divide the whole project into 3 milestones: (1) basic pipeline, (2) L1 cache and hazards, (3) advanced designs. </w:t>
       </w:r>
     </w:p>
     <w:p>
@@ -1549,7 +1659,7 @@
       <w:pPr>
         <w:jc w:val="left"/>
         <w:rPr>
-          <w:rFonts w:ascii="Times New Roman" w:hAnsi="Times New Roman" w:cs="Times New Roman" w:hint="eastAsia"/>
+          <w:rFonts w:ascii="Times New Roman" w:hAnsi="Times New Roman" w:cs="Times New Roman"/>
           <w:sz w:val="24"/>
           <w:szCs w:val="24"/>
         </w:rPr>
@@ -1737,7 +1847,7 @@
       <w:pPr>
         <w:jc w:val="left"/>
         <w:rPr>
-          <w:rFonts w:ascii="Times New Roman" w:hAnsi="Times New Roman" w:cs="Times New Roman" w:hint="eastAsia"/>
+          <w:rFonts w:ascii="Times New Roman" w:hAnsi="Times New Roman" w:cs="Times New Roman"/>
           <w:sz w:val="24"/>
           <w:szCs w:val="24"/>
         </w:rPr>
@@ -1745,7 +1855,7 @@
     </w:p>
     <w:tbl>
       <w:tblPr>
-        <w:tblStyle w:val="a3"/>
+        <w:tblStyle w:val="TableGrid"/>
         <w:tblW w:w="0" w:type="auto"/>
         <w:tblLook w:val="04A0" w:firstRow="1" w:lastRow="0" w:firstColumn="1" w:lastColumn="0" w:noHBand="0" w:noVBand="1"/>
       </w:tblPr>
@@ -2536,7 +2646,29 @@
                 <w:sz w:val="24"/>
                 <w:szCs w:val="24"/>
               </w:rPr>
-              <w:t>Place u_imm into register</w:t>
+              <w:t xml:space="preserve">Place </w:t>
+            </w:r>
+            <w:proofErr w:type="spellStart"/>
+            <w:r>
+              <w:rPr>
+                <w:rFonts w:ascii="Times New Roman" w:eastAsia="Times New Roman" w:hAnsi="Times New Roman" w:cs="Times New Roman"/>
+                <w:color w:val="000000"/>
+                <w:kern w:val="0"/>
+                <w:sz w:val="24"/>
+                <w:szCs w:val="24"/>
+              </w:rPr>
+              <w:t>u_imm</w:t>
+            </w:r>
+            <w:proofErr w:type="spellEnd"/>
+            <w:r>
+              <w:rPr>
+                <w:rFonts w:ascii="Times New Roman" w:eastAsia="Times New Roman" w:hAnsi="Times New Roman" w:cs="Times New Roman"/>
+                <w:color w:val="000000"/>
+                <w:kern w:val="0"/>
+                <w:sz w:val="24"/>
+                <w:szCs w:val="24"/>
+              </w:rPr>
+              <w:t xml:space="preserve"> into register</w:t>
             </w:r>
           </w:p>
         </w:tc>
@@ -2971,7 +3103,6 @@
                 <w:sz w:val="24"/>
                 <w:szCs w:val="24"/>
               </w:rPr>
-              <w:lastRenderedPageBreak/>
               <w:t>BR</w:t>
             </w:r>
           </w:p>
@@ -3563,15 +3694,7 @@
           <w:sz w:val="24"/>
           <w:szCs w:val="24"/>
         </w:rPr>
-        <w:t>Table 3.2.1(b)</w:t>
-      </w:r>
-      <w:r>
-        <w:rPr>
-          <w:rFonts w:ascii="Times New Roman" w:hAnsi="Times New Roman" w:cs="Times New Roman"/>
-          <w:sz w:val="24"/>
-          <w:szCs w:val="24"/>
-        </w:rPr>
-        <w:t xml:space="preserve"> 5-stage utilization of different opcode</w:t>
+        <w:t>Table 3.2.1(b) 5-stage utilization of different opcode</w:t>
       </w:r>
     </w:p>
     <w:p>
@@ -3588,7 +3711,7 @@
       <w:pPr>
         <w:jc w:val="left"/>
         <w:rPr>
-          <w:rFonts w:ascii="Times New Roman" w:hAnsi="Times New Roman" w:cs="Times New Roman" w:hint="eastAsia"/>
+          <w:rFonts w:ascii="Times New Roman" w:hAnsi="Times New Roman" w:cs="Times New Roman"/>
           <w:sz w:val="24"/>
           <w:szCs w:val="24"/>
         </w:rPr>
@@ -3670,7 +3793,7 @@
       <w:pPr>
         <w:jc w:val="left"/>
         <w:rPr>
-          <w:rFonts w:ascii="Times New Roman" w:hAnsi="Times New Roman" w:cs="Times New Roman" w:hint="eastAsia"/>
+          <w:rFonts w:ascii="Times New Roman" w:hAnsi="Times New Roman" w:cs="Times New Roman"/>
           <w:sz w:val="24"/>
           <w:szCs w:val="24"/>
         </w:rPr>
@@ -3697,7 +3820,25 @@
           <w:sz w:val="24"/>
           <w:szCs w:val="24"/>
         </w:rPr>
-        <w:t xml:space="preserve">e divide a basic processor into 5-stage pipelined processor: IF (fetching instruction), ID (decode), EX (execute), MEM (reading/writing to memory) and WB (write to regfile). To move the pipeline, we wrap the information of each instruction in a packet and pass it down through the pipeline. The packet contains </w:t>
+        <w:t xml:space="preserve">e divide a basic processor into 5-stage pipelined processor: IF (fetching instruction), ID (decode), EX (execute), MEM (reading/writing to memory) and WB (write to </w:t>
+      </w:r>
+      <w:proofErr w:type="spellStart"/>
+      <w:r>
+        <w:rPr>
+          <w:rFonts w:ascii="Times New Roman" w:hAnsi="Times New Roman" w:cs="Times New Roman"/>
+          <w:sz w:val="24"/>
+          <w:szCs w:val="24"/>
+        </w:rPr>
+        <w:t>regfile</w:t>
+      </w:r>
+      <w:proofErr w:type="spellEnd"/>
+      <w:r>
+        <w:rPr>
+          <w:rFonts w:ascii="Times New Roman" w:hAnsi="Times New Roman" w:cs="Times New Roman"/>
+          <w:sz w:val="24"/>
+          <w:szCs w:val="24"/>
+        </w:rPr>
+        <w:t xml:space="preserve">). To move the pipeline, we wrap the information of each instruction in a packet and pass it down through the pipeline. The packet contains </w:t>
       </w:r>
       <w:r>
         <w:rPr>
@@ -3801,7 +3942,43 @@
           <w:sz w:val="24"/>
           <w:szCs w:val="24"/>
         </w:rPr>
-        <w:t xml:space="preserve"> (load and sel as shown in 3.2.1(a) datapath)</w:t>
+        <w:t xml:space="preserve"> (load and </w:t>
+      </w:r>
+      <w:proofErr w:type="spellStart"/>
+      <w:r>
+        <w:rPr>
+          <w:rFonts w:ascii="Times New Roman" w:hAnsi="Times New Roman" w:cs="Times New Roman"/>
+          <w:sz w:val="24"/>
+          <w:szCs w:val="24"/>
+        </w:rPr>
+        <w:t>sel</w:t>
+      </w:r>
+      <w:proofErr w:type="spellEnd"/>
+      <w:r>
+        <w:rPr>
+          <w:rFonts w:ascii="Times New Roman" w:hAnsi="Times New Roman" w:cs="Times New Roman"/>
+          <w:sz w:val="24"/>
+          <w:szCs w:val="24"/>
+        </w:rPr>
+        <w:t xml:space="preserve"> as shown in 3.2.1(a) </w:t>
+      </w:r>
+      <w:proofErr w:type="spellStart"/>
+      <w:r>
+        <w:rPr>
+          <w:rFonts w:ascii="Times New Roman" w:hAnsi="Times New Roman" w:cs="Times New Roman"/>
+          <w:sz w:val="24"/>
+          <w:szCs w:val="24"/>
+        </w:rPr>
+        <w:t>datapath</w:t>
+      </w:r>
+      <w:proofErr w:type="spellEnd"/>
+      <w:r>
+        <w:rPr>
+          <w:rFonts w:ascii="Times New Roman" w:hAnsi="Times New Roman" w:cs="Times New Roman"/>
+          <w:sz w:val="24"/>
+          <w:szCs w:val="24"/>
+        </w:rPr>
+        <w:t>)</w:t>
       </w:r>
       <w:r>
         <w:rPr>
@@ -3882,7 +4059,7 @@
     </w:p>
     <w:tbl>
       <w:tblPr>
-        <w:tblStyle w:val="a3"/>
+        <w:tblStyle w:val="TableGrid"/>
         <w:tblW w:w="0" w:type="auto"/>
         <w:tblLook w:val="04A0" w:firstRow="1" w:lastRow="0" w:firstColumn="1" w:lastColumn="0" w:noHBand="0" w:noVBand="1"/>
       </w:tblPr>
@@ -4103,7 +4280,7 @@
       <w:pPr>
         <w:jc w:val="left"/>
         <w:rPr>
-          <w:rFonts w:ascii="Times New Roman" w:hAnsi="Times New Roman" w:cs="Times New Roman" w:hint="eastAsia"/>
+          <w:rFonts w:ascii="Times New Roman" w:hAnsi="Times New Roman" w:cs="Times New Roman"/>
           <w:sz w:val="24"/>
           <w:szCs w:val="24"/>
         </w:rPr>
@@ -4277,17 +4454,17 @@
       <w:pPr>
         <w:jc w:val="left"/>
         <w:rPr>
+          <w:rFonts w:ascii="Times New Roman" w:hAnsi="Times New Roman" w:cs="Times New Roman"/>
+          <w:sz w:val="24"/>
+          <w:szCs w:val="24"/>
+        </w:rPr>
+      </w:pPr>
+      <w:r>
+        <w:rPr>
           <w:rFonts w:ascii="Times New Roman" w:hAnsi="Times New Roman" w:cs="Times New Roman" w:hint="eastAsia"/>
           <w:sz w:val="24"/>
           <w:szCs w:val="24"/>
         </w:rPr>
-      </w:pPr>
-      <w:r>
-        <w:rPr>
-          <w:rFonts w:ascii="Times New Roman" w:hAnsi="Times New Roman" w:cs="Times New Roman" w:hint="eastAsia"/>
-          <w:sz w:val="24"/>
-          <w:szCs w:val="24"/>
-        </w:rPr>
         <w:t>(</w:t>
       </w:r>
       <w:r>
@@ -4305,13 +4482,6 @@
           <w:szCs w:val="24"/>
         </w:rPr>
         <w:tab/>
-      </w:r>
-      <w:r>
-        <w:rPr>
-          <w:rFonts w:ascii="Times New Roman" w:hAnsi="Times New Roman" w:cs="Times New Roman"/>
-          <w:sz w:val="24"/>
-          <w:szCs w:val="24"/>
-        </w:rPr>
         <w:t>Specific D</w:t>
       </w:r>
       <w:r>
@@ -4346,7 +4516,25 @@
           <w:sz w:val="24"/>
           <w:szCs w:val="24"/>
         </w:rPr>
-        <w:t>(i)</w:t>
+        <w:t>(</w:t>
+      </w:r>
+      <w:proofErr w:type="spellStart"/>
+      <w:r>
+        <w:rPr>
+          <w:rFonts w:ascii="Times New Roman" w:hAnsi="Times New Roman" w:cs="Times New Roman"/>
+          <w:sz w:val="24"/>
+          <w:szCs w:val="24"/>
+        </w:rPr>
+        <w:t>i</w:t>
+      </w:r>
+      <w:proofErr w:type="spellEnd"/>
+      <w:r>
+        <w:rPr>
+          <w:rFonts w:ascii="Times New Roman" w:hAnsi="Times New Roman" w:cs="Times New Roman"/>
+          <w:sz w:val="24"/>
+          <w:szCs w:val="24"/>
+        </w:rPr>
+        <w:t>)</w:t>
       </w:r>
       <w:r>
         <w:rPr>
@@ -4388,7 +4576,6 @@
           <w:sz w:val="24"/>
           <w:szCs w:val="24"/>
         </w:rPr>
-        <w:lastRenderedPageBreak/>
         <w:tab/>
         <w:t xml:space="preserve">Arbiter is connected to data cache and </w:t>
       </w:r>
@@ -4429,7 +4616,7 @@
     </w:p>
     <w:tbl>
       <w:tblPr>
-        <w:tblStyle w:val="a3"/>
+        <w:tblStyle w:val="TableGrid"/>
         <w:tblW w:w="0" w:type="auto"/>
         <w:jc w:val="center"/>
         <w:tblLayout w:type="fixed"/>
@@ -4616,7 +4803,29 @@
                 <w:sz w:val="24"/>
                 <w:szCs w:val="24"/>
               </w:rPr>
-              <w:t>Wait until a access request happens from either I-cache or D-cache</w:t>
+              <w:t xml:space="preserve">Wait until </w:t>
+            </w:r>
+            <w:proofErr w:type="gramStart"/>
+            <w:r>
+              <w:rPr>
+                <w:rFonts w:ascii="Times New Roman" w:eastAsia="Times New Roman" w:hAnsi="Times New Roman" w:cs="Times New Roman"/>
+                <w:color w:val="000000"/>
+                <w:kern w:val="0"/>
+                <w:sz w:val="24"/>
+                <w:szCs w:val="24"/>
+              </w:rPr>
+              <w:t>a</w:t>
+            </w:r>
+            <w:proofErr w:type="gramEnd"/>
+            <w:r>
+              <w:rPr>
+                <w:rFonts w:ascii="Times New Roman" w:eastAsia="Times New Roman" w:hAnsi="Times New Roman" w:cs="Times New Roman"/>
+                <w:color w:val="000000"/>
+                <w:kern w:val="0"/>
+                <w:sz w:val="24"/>
+                <w:szCs w:val="24"/>
+              </w:rPr>
+              <w:t xml:space="preserve"> access request happens from either I-cache or D-cache</w:t>
             </w:r>
           </w:p>
         </w:tc>
@@ -4795,7 +5004,29 @@
                 <w:sz w:val="24"/>
                 <w:szCs w:val="24"/>
               </w:rPr>
-              <w:t>If mem_resp, to I_DONE</w:t>
+              <w:t xml:space="preserve">If </w:t>
+            </w:r>
+            <w:proofErr w:type="spellStart"/>
+            <w:r>
+              <w:rPr>
+                <w:rFonts w:ascii="Times New Roman" w:eastAsia="Times New Roman" w:hAnsi="Times New Roman" w:cs="Times New Roman"/>
+                <w:color w:val="000000"/>
+                <w:kern w:val="0"/>
+                <w:sz w:val="24"/>
+                <w:szCs w:val="24"/>
+              </w:rPr>
+              <w:t>mem_resp</w:t>
+            </w:r>
+            <w:proofErr w:type="spellEnd"/>
+            <w:r>
+              <w:rPr>
+                <w:rFonts w:ascii="Times New Roman" w:eastAsia="Times New Roman" w:hAnsi="Times New Roman" w:cs="Times New Roman"/>
+                <w:color w:val="000000"/>
+                <w:kern w:val="0"/>
+                <w:sz w:val="24"/>
+                <w:szCs w:val="24"/>
+              </w:rPr>
+              <w:t>, to I_DONE</w:t>
             </w:r>
           </w:p>
         </w:tc>
@@ -4943,15 +5174,27 @@
                 <w:szCs w:val="24"/>
               </w:rPr>
             </w:pPr>
-            <w:r>
-              <w:rPr>
-                <w:rFonts w:ascii="Times New Roman" w:eastAsia="Times New Roman" w:hAnsi="Times New Roman" w:cs="Times New Roman"/>
-                <w:color w:val="000000"/>
-                <w:kern w:val="0"/>
-                <w:sz w:val="24"/>
-                <w:szCs w:val="24"/>
-              </w:rPr>
-              <w:t>inst_mem_resp = 1</w:t>
+            <w:proofErr w:type="spellStart"/>
+            <w:r>
+              <w:rPr>
+                <w:rFonts w:ascii="Times New Roman" w:eastAsia="Times New Roman" w:hAnsi="Times New Roman" w:cs="Times New Roman"/>
+                <w:color w:val="000000"/>
+                <w:kern w:val="0"/>
+                <w:sz w:val="24"/>
+                <w:szCs w:val="24"/>
+              </w:rPr>
+              <w:t>inst_mem_resp</w:t>
+            </w:r>
+            <w:proofErr w:type="spellEnd"/>
+            <w:r>
+              <w:rPr>
+                <w:rFonts w:ascii="Times New Roman" w:eastAsia="Times New Roman" w:hAnsi="Times New Roman" w:cs="Times New Roman"/>
+                <w:color w:val="000000"/>
+                <w:kern w:val="0"/>
+                <w:sz w:val="24"/>
+                <w:szCs w:val="24"/>
+              </w:rPr>
+              <w:t xml:space="preserve"> = 1</w:t>
             </w:r>
           </w:p>
         </w:tc>
@@ -5041,7 +5284,29 @@
                 <w:sz w:val="24"/>
                 <w:szCs w:val="24"/>
               </w:rPr>
-              <w:t>If mem_resp, to D_DONE</w:t>
+              <w:t xml:space="preserve">If </w:t>
+            </w:r>
+            <w:proofErr w:type="spellStart"/>
+            <w:r>
+              <w:rPr>
+                <w:rFonts w:ascii="Times New Roman" w:eastAsia="Times New Roman" w:hAnsi="Times New Roman" w:cs="Times New Roman"/>
+                <w:color w:val="000000"/>
+                <w:kern w:val="0"/>
+                <w:sz w:val="24"/>
+                <w:szCs w:val="24"/>
+              </w:rPr>
+              <w:t>mem_resp</w:t>
+            </w:r>
+            <w:proofErr w:type="spellEnd"/>
+            <w:r>
+              <w:rPr>
+                <w:rFonts w:ascii="Times New Roman" w:eastAsia="Times New Roman" w:hAnsi="Times New Roman" w:cs="Times New Roman"/>
+                <w:color w:val="000000"/>
+                <w:kern w:val="0"/>
+                <w:sz w:val="24"/>
+                <w:szCs w:val="24"/>
+              </w:rPr>
+              <w:t>, to D_DONE</w:t>
             </w:r>
           </w:p>
         </w:tc>
@@ -5179,15 +5444,27 @@
                 <w:szCs w:val="24"/>
               </w:rPr>
             </w:pPr>
-            <w:r>
-              <w:rPr>
-                <w:rFonts w:ascii="Times New Roman" w:eastAsia="Times New Roman" w:hAnsi="Times New Roman" w:cs="Times New Roman"/>
-                <w:color w:val="000000"/>
-                <w:kern w:val="0"/>
-                <w:sz w:val="24"/>
-                <w:szCs w:val="24"/>
-              </w:rPr>
-              <w:t>data_mem_resp = 1</w:t>
+            <w:proofErr w:type="spellStart"/>
+            <w:r>
+              <w:rPr>
+                <w:rFonts w:ascii="Times New Roman" w:eastAsia="Times New Roman" w:hAnsi="Times New Roman" w:cs="Times New Roman"/>
+                <w:color w:val="000000"/>
+                <w:kern w:val="0"/>
+                <w:sz w:val="24"/>
+                <w:szCs w:val="24"/>
+              </w:rPr>
+              <w:t>data_mem_resp</w:t>
+            </w:r>
+            <w:proofErr w:type="spellEnd"/>
+            <w:r>
+              <w:rPr>
+                <w:rFonts w:ascii="Times New Roman" w:eastAsia="Times New Roman" w:hAnsi="Times New Roman" w:cs="Times New Roman"/>
+                <w:color w:val="000000"/>
+                <w:kern w:val="0"/>
+                <w:sz w:val="24"/>
+                <w:szCs w:val="24"/>
+              </w:rPr>
+              <w:t xml:space="preserve"> = 1</w:t>
             </w:r>
           </w:p>
         </w:tc>
@@ -5275,7 +5552,7 @@
         <w:ind w:firstLine="720"/>
         <w:jc w:val="left"/>
         <w:rPr>
-          <w:rFonts w:ascii="Times New Roman" w:hAnsi="Times New Roman" w:cs="Times New Roman" w:hint="eastAsia"/>
+          <w:rFonts w:ascii="Times New Roman" w:hAnsi="Times New Roman" w:cs="Times New Roman"/>
           <w:sz w:val="24"/>
           <w:szCs w:val="24"/>
         </w:rPr>
@@ -5372,7 +5649,7 @@
       <w:pPr>
         <w:jc w:val="left"/>
         <w:rPr>
-          <w:rFonts w:ascii="Times New Roman" w:hAnsi="Times New Roman" w:cs="Times New Roman" w:hint="eastAsia"/>
+          <w:rFonts w:ascii="Times New Roman" w:hAnsi="Times New Roman" w:cs="Times New Roman"/>
           <w:sz w:val="24"/>
           <w:szCs w:val="24"/>
         </w:rPr>
@@ -5380,7 +5657,7 @@
     </w:p>
     <w:tbl>
       <w:tblPr>
-        <w:tblStyle w:val="a3"/>
+        <w:tblStyle w:val="TableGrid"/>
         <w:tblW w:w="0" w:type="auto"/>
         <w:jc w:val="center"/>
         <w:tblLook w:val="04A0" w:firstRow="1" w:lastRow="0" w:firstColumn="1" w:lastColumn="0" w:noHBand="0" w:noVBand="1"/>
@@ -5486,7 +5763,61 @@
                 <w:sz w:val="24"/>
                 <w:szCs w:val="24"/>
               </w:rPr>
-              <w:t>PC &lt;- PC + (br_en? b_imm : 4)</w:t>
+              <w:t>PC &lt;- PC + (</w:t>
+            </w:r>
+            <w:proofErr w:type="spellStart"/>
+            <w:r>
+              <w:rPr>
+                <w:rFonts w:ascii="Times New Roman" w:hAnsi="Times New Roman" w:cs="Times New Roman"/>
+                <w:sz w:val="24"/>
+                <w:szCs w:val="24"/>
+              </w:rPr>
+              <w:t>br_en</w:t>
+            </w:r>
+            <w:proofErr w:type="spellEnd"/>
+            <w:r>
+              <w:rPr>
+                <w:rFonts w:ascii="Times New Roman" w:hAnsi="Times New Roman" w:cs="Times New Roman"/>
+                <w:sz w:val="24"/>
+                <w:szCs w:val="24"/>
+              </w:rPr>
+              <w:t xml:space="preserve">? </w:t>
+            </w:r>
+            <w:proofErr w:type="spellStart"/>
+            <w:r>
+              <w:rPr>
+                <w:rFonts w:ascii="Times New Roman" w:hAnsi="Times New Roman" w:cs="Times New Roman"/>
+                <w:sz w:val="24"/>
+                <w:szCs w:val="24"/>
+              </w:rPr>
+              <w:t>b_</w:t>
+            </w:r>
+            <w:proofErr w:type="gramStart"/>
+            <w:r>
+              <w:rPr>
+                <w:rFonts w:ascii="Times New Roman" w:hAnsi="Times New Roman" w:cs="Times New Roman"/>
+                <w:sz w:val="24"/>
+                <w:szCs w:val="24"/>
+              </w:rPr>
+              <w:t>imm</w:t>
+            </w:r>
+            <w:proofErr w:type="spellEnd"/>
+            <w:r>
+              <w:rPr>
+                <w:rFonts w:ascii="Times New Roman" w:hAnsi="Times New Roman" w:cs="Times New Roman"/>
+                <w:sz w:val="24"/>
+                <w:szCs w:val="24"/>
+              </w:rPr>
+              <w:t xml:space="preserve"> :</w:t>
+            </w:r>
+            <w:proofErr w:type="gramEnd"/>
+            <w:r>
+              <w:rPr>
+                <w:rFonts w:ascii="Times New Roman" w:hAnsi="Times New Roman" w:cs="Times New Roman"/>
+                <w:sz w:val="24"/>
+                <w:szCs w:val="24"/>
+              </w:rPr>
+              <w:t xml:space="preserve"> 4)</w:t>
             </w:r>
           </w:p>
         </w:tc>
@@ -5537,8 +5868,18 @@
                 <w:sz w:val="24"/>
                 <w:szCs w:val="24"/>
               </w:rPr>
-              <w:t>PC &lt;- PC + j_imm</w:t>
-            </w:r>
+              <w:t xml:space="preserve">PC &lt;- PC + </w:t>
+            </w:r>
+            <w:proofErr w:type="spellStart"/>
+            <w:r>
+              <w:rPr>
+                <w:rFonts w:ascii="Times New Roman" w:hAnsi="Times New Roman" w:cs="Times New Roman"/>
+                <w:sz w:val="24"/>
+                <w:szCs w:val="24"/>
+              </w:rPr>
+              <w:t>j_imm</w:t>
+            </w:r>
+            <w:proofErr w:type="spellEnd"/>
           </w:p>
         </w:tc>
       </w:tr>
@@ -5565,7 +5906,6 @@
                 <w:sz w:val="24"/>
                 <w:szCs w:val="24"/>
               </w:rPr>
-              <w:lastRenderedPageBreak/>
               <w:t>JALR</w:t>
             </w:r>
           </w:p>
@@ -5589,7 +5929,25 @@
                 <w:sz w:val="24"/>
                 <w:szCs w:val="24"/>
               </w:rPr>
-              <w:t>PC &lt;- {(rs1_out + i_imm) [31:1], 1’b0}</w:t>
+              <w:t xml:space="preserve">PC &lt;- {(rs1_out + </w:t>
+            </w:r>
+            <w:proofErr w:type="spellStart"/>
+            <w:r>
+              <w:rPr>
+                <w:rFonts w:ascii="Times New Roman" w:hAnsi="Times New Roman" w:cs="Times New Roman"/>
+                <w:sz w:val="24"/>
+                <w:szCs w:val="24"/>
+              </w:rPr>
+              <w:t>i_imm</w:t>
+            </w:r>
+            <w:proofErr w:type="spellEnd"/>
+            <w:r>
+              <w:rPr>
+                <w:rFonts w:ascii="Times New Roman" w:hAnsi="Times New Roman" w:cs="Times New Roman"/>
+                <w:sz w:val="24"/>
+                <w:szCs w:val="24"/>
+              </w:rPr>
+              <w:t>) [31:1], 1’b0}</w:t>
             </w:r>
           </w:p>
         </w:tc>
@@ -5722,13 +6080,67 @@
           <w:sz w:val="24"/>
           <w:szCs w:val="24"/>
         </w:rPr>
-        <w:t xml:space="preserve">ark the mis-fetched instruction to be invalid and stop them from updating memory and registers. Since we are using static no-taken branch prediction, when we see a br/jal/jalr at EX stage calculated the correct branch target which is not pc+4, we will mark the instruction in IF_ID and ID_EX to be invalid since they are mis-fetched. After those instructions are marked as invalid, they won’t be able to write to memory or registers. </w:t>
+        <w:t xml:space="preserve">ark the mis-fetched instruction to be invalid and stop them from updating memory and registers. Since we are using static no-taken branch prediction, when we see a </w:t>
+      </w:r>
+      <w:proofErr w:type="spellStart"/>
+      <w:r>
+        <w:rPr>
+          <w:rFonts w:ascii="Times New Roman" w:hAnsi="Times New Roman" w:cs="Times New Roman"/>
+          <w:sz w:val="24"/>
+          <w:szCs w:val="24"/>
+        </w:rPr>
+        <w:t>br</w:t>
+      </w:r>
+      <w:proofErr w:type="spellEnd"/>
+      <w:r>
+        <w:rPr>
+          <w:rFonts w:ascii="Times New Roman" w:hAnsi="Times New Roman" w:cs="Times New Roman"/>
+          <w:sz w:val="24"/>
+          <w:szCs w:val="24"/>
+        </w:rPr>
+        <w:t>/</w:t>
+      </w:r>
+      <w:proofErr w:type="spellStart"/>
+      <w:r>
+        <w:rPr>
+          <w:rFonts w:ascii="Times New Roman" w:hAnsi="Times New Roman" w:cs="Times New Roman"/>
+          <w:sz w:val="24"/>
+          <w:szCs w:val="24"/>
+        </w:rPr>
+        <w:t>jal</w:t>
+      </w:r>
+      <w:proofErr w:type="spellEnd"/>
+      <w:r>
+        <w:rPr>
+          <w:rFonts w:ascii="Times New Roman" w:hAnsi="Times New Roman" w:cs="Times New Roman"/>
+          <w:sz w:val="24"/>
+          <w:szCs w:val="24"/>
+        </w:rPr>
+        <w:t>/</w:t>
+      </w:r>
+      <w:proofErr w:type="spellStart"/>
+      <w:r>
+        <w:rPr>
+          <w:rFonts w:ascii="Times New Roman" w:hAnsi="Times New Roman" w:cs="Times New Roman"/>
+          <w:sz w:val="24"/>
+          <w:szCs w:val="24"/>
+        </w:rPr>
+        <w:t>jalr</w:t>
+      </w:r>
+      <w:proofErr w:type="spellEnd"/>
+      <w:r>
+        <w:rPr>
+          <w:rFonts w:ascii="Times New Roman" w:hAnsi="Times New Roman" w:cs="Times New Roman"/>
+          <w:sz w:val="24"/>
+          <w:szCs w:val="24"/>
+        </w:rPr>
+        <w:t xml:space="preserve"> at EX stage calculated the correct branch target which is not pc+4, we will mark the instruction in IF_ID and ID_EX to be invalid since they are mis-fetched. After those instructions are marked as invalid, they won’t be able to write to memory or registers. </w:t>
       </w:r>
     </w:p>
     <w:p>
       <w:pPr>
         <w:rPr>
-          <w:rFonts w:ascii="Times New Roman" w:hAnsi="Times New Roman" w:cs="Times New Roman" w:hint="eastAsia"/>
+          <w:rFonts w:ascii="Times New Roman" w:hAnsi="Times New Roman" w:cs="Times New Roman"/>
           <w:sz w:val="24"/>
           <w:szCs w:val="24"/>
         </w:rPr>
@@ -5763,7 +6175,7 @@
     </w:p>
     <w:tbl>
       <w:tblPr>
-        <w:tblStyle w:val="a3"/>
+        <w:tblStyle w:val="TableGrid"/>
         <w:tblW w:w="0" w:type="auto"/>
         <w:tblLook w:val="04A0" w:firstRow="1" w:lastRow="0" w:firstColumn="1" w:lastColumn="0" w:noHBand="0" w:noVBand="1"/>
       </w:tblPr>
@@ -5958,7 +6370,27 @@
                 <w:sz w:val="24"/>
                 <w:szCs w:val="24"/>
               </w:rPr>
-              <w:t>mp4_cp2.s, factorial.s, mp4_cp3.s</w:t>
+              <w:t xml:space="preserve">mp4_cp2.s, </w:t>
+            </w:r>
+            <w:proofErr w:type="spellStart"/>
+            <w:proofErr w:type="gramStart"/>
+            <w:r>
+              <w:rPr>
+                <w:rFonts w:ascii="Times New Roman" w:hAnsi="Times New Roman" w:cs="Times New Roman"/>
+                <w:sz w:val="24"/>
+                <w:szCs w:val="24"/>
+              </w:rPr>
+              <w:t>factorial.s</w:t>
+            </w:r>
+            <w:proofErr w:type="spellEnd"/>
+            <w:proofErr w:type="gramEnd"/>
+            <w:r>
+              <w:rPr>
+                <w:rFonts w:ascii="Times New Roman" w:hAnsi="Times New Roman" w:cs="Times New Roman"/>
+                <w:sz w:val="24"/>
+                <w:szCs w:val="24"/>
+              </w:rPr>
+              <w:t>, mp4_cp3.s</w:t>
             </w:r>
           </w:p>
         </w:tc>
@@ -5968,7 +6400,7 @@
       <w:pPr>
         <w:jc w:val="left"/>
         <w:rPr>
-          <w:rFonts w:ascii="Times New Roman" w:hAnsi="Times New Roman" w:cs="Times New Roman" w:hint="eastAsia"/>
+          <w:rFonts w:ascii="Times New Roman" w:hAnsi="Times New Roman" w:cs="Times New Roman"/>
           <w:sz w:val="24"/>
           <w:szCs w:val="24"/>
         </w:rPr>
@@ -6137,7 +6569,25 @@
           <w:sz w:val="24"/>
           <w:szCs w:val="24"/>
         </w:rPr>
-        <w:t>(i)</w:t>
+        <w:t>(</w:t>
+      </w:r>
+      <w:proofErr w:type="spellStart"/>
+      <w:r>
+        <w:rPr>
+          <w:rFonts w:ascii="Times New Roman" w:hAnsi="Times New Roman" w:cs="Times New Roman"/>
+          <w:sz w:val="24"/>
+          <w:szCs w:val="24"/>
+        </w:rPr>
+        <w:t>i</w:t>
+      </w:r>
+      <w:proofErr w:type="spellEnd"/>
+      <w:r>
+        <w:rPr>
+          <w:rFonts w:ascii="Times New Roman" w:hAnsi="Times New Roman" w:cs="Times New Roman"/>
+          <w:sz w:val="24"/>
+          <w:szCs w:val="24"/>
+        </w:rPr>
+        <w:t>)</w:t>
       </w:r>
       <w:r>
         <w:rPr>
@@ -6314,7 +6764,25 @@
           <w:szCs w:val="24"/>
         </w:rPr>
         <w:tab/>
-        <w:t>The datapath of the 4-way cache is similar to the 2-way cache, except for the number of ways. As for the control part, we use the pseudo LRU algorithm to determine which way we should replace for a miss.</w:t>
+        <w:t xml:space="preserve">The </w:t>
+      </w:r>
+      <w:proofErr w:type="spellStart"/>
+      <w:r>
+        <w:rPr>
+          <w:rFonts w:ascii="Times New Roman" w:hAnsi="Times New Roman" w:cs="Times New Roman"/>
+          <w:sz w:val="24"/>
+          <w:szCs w:val="24"/>
+        </w:rPr>
+        <w:t>datapath</w:t>
+      </w:r>
+      <w:proofErr w:type="spellEnd"/>
+      <w:r>
+        <w:rPr>
+          <w:rFonts w:ascii="Times New Roman" w:hAnsi="Times New Roman" w:cs="Times New Roman"/>
+          <w:sz w:val="24"/>
+          <w:szCs w:val="24"/>
+        </w:rPr>
+        <w:t xml:space="preserve"> of the 4-way cache is similar to the 2-way cache, except for the number of ways. As for the control part, we use the pseudo LRU algorithm to determine which way we should replace for a miss.</w:t>
       </w:r>
       <w:r>
         <w:rPr>
@@ -6353,7 +6821,7 @@
     </w:p>
     <w:tbl>
       <w:tblPr>
-        <w:tblStyle w:val="a3"/>
+        <w:tblStyle w:val="TableGrid"/>
         <w:tblW w:w="0" w:type="auto"/>
         <w:jc w:val="center"/>
         <w:tblLook w:val="04A0" w:firstRow="1" w:lastRow="0" w:firstColumn="1" w:lastColumn="0" w:noHBand="0" w:noVBand="1"/>
@@ -6682,7 +7150,6 @@
                 <w:sz w:val="24"/>
                 <w:szCs w:val="24"/>
               </w:rPr>
-              <w:lastRenderedPageBreak/>
               <w:t>3</w:t>
             </w:r>
           </w:p>
@@ -6886,7 +7353,7 @@
     </w:p>
     <w:tbl>
       <w:tblPr>
-        <w:tblStyle w:val="a3"/>
+        <w:tblStyle w:val="TableGrid"/>
         <w:tblW w:w="0" w:type="auto"/>
         <w:jc w:val="center"/>
         <w:tblLook w:val="04A0" w:firstRow="1" w:lastRow="0" w:firstColumn="1" w:lastColumn="0" w:noHBand="0" w:noVBand="1"/>
@@ -7450,7 +7917,7 @@
     </w:p>
     <w:tbl>
       <w:tblPr>
-        <w:tblStyle w:val="a3"/>
+        <w:tblStyle w:val="TableGrid"/>
         <w:tblW w:w="0" w:type="auto"/>
         <w:tblLook w:val="04A0" w:firstRow="1" w:lastRow="0" w:firstColumn="1" w:lastColumn="0" w:noHBand="0" w:noVBand="1"/>
       </w:tblPr>
@@ -7651,7 +8118,6 @@
           <w:rFonts w:ascii="Times New Roman" w:hAnsi="Times New Roman" w:cs="Times New Roman"/>
           <w:sz w:val="24"/>
           <w:szCs w:val="24"/>
-          <w:highlight w:val="yellow"/>
         </w:rPr>
         <w:t>(c)</w:t>
       </w:r>
@@ -7660,7 +8126,6 @@
           <w:rFonts w:ascii="Times New Roman" w:hAnsi="Times New Roman" w:cs="Times New Roman"/>
           <w:sz w:val="24"/>
           <w:szCs w:val="24"/>
-          <w:highlight w:val="yellow"/>
         </w:rPr>
         <w:tab/>
       </w:r>
@@ -7669,7 +8134,6 @@
           <w:rFonts w:ascii="Times New Roman" w:hAnsi="Times New Roman" w:cs="Times New Roman"/>
           <w:sz w:val="24"/>
           <w:szCs w:val="24"/>
-          <w:highlight w:val="yellow"/>
         </w:rPr>
         <w:t>P</w:t>
       </w:r>
@@ -7678,7 +8142,6 @@
           <w:rFonts w:ascii="Times New Roman" w:hAnsi="Times New Roman" w:cs="Times New Roman"/>
           <w:sz w:val="24"/>
           <w:szCs w:val="24"/>
-          <w:highlight w:val="yellow"/>
         </w:rPr>
         <w:t xml:space="preserve">erformance </w:t>
       </w:r>
@@ -7687,7 +8150,6 @@
           <w:rFonts w:ascii="Times New Roman" w:hAnsi="Times New Roman" w:cs="Times New Roman"/>
           <w:sz w:val="24"/>
           <w:szCs w:val="24"/>
-          <w:highlight w:val="yellow"/>
         </w:rPr>
         <w:t>A</w:t>
       </w:r>
@@ -7696,7 +8158,6 @@
           <w:rFonts w:ascii="Times New Roman" w:hAnsi="Times New Roman" w:cs="Times New Roman"/>
           <w:sz w:val="24"/>
           <w:szCs w:val="24"/>
-          <w:highlight w:val="yellow"/>
         </w:rPr>
         <w:t>nalysis</w:t>
       </w:r>
@@ -7718,12 +8179,36 @@
         </w:rPr>
         <w:tab/>
       </w:r>
+      <w:r>
+        <w:rPr>
+          <w:rFonts w:ascii="Times New Roman" w:hAnsi="Times New Roman" w:cs="Times New Roman"/>
+          <w:sz w:val="24"/>
+          <w:szCs w:val="24"/>
+        </w:rPr>
+        <w:t>4-way cache generally reduce the miss rate. See 3.3.5 for detail</w:t>
+      </w:r>
+      <w:r>
+        <w:rPr>
+          <w:rFonts w:ascii="Times New Roman" w:hAnsi="Times New Roman" w:cs="Times New Roman"/>
+          <w:sz w:val="24"/>
+          <w:szCs w:val="24"/>
+        </w:rPr>
+        <w:t>ed</w:t>
+      </w:r>
+      <w:r>
+        <w:rPr>
+          <w:rFonts w:ascii="Times New Roman" w:hAnsi="Times New Roman" w:cs="Times New Roman"/>
+          <w:sz w:val="24"/>
+          <w:szCs w:val="24"/>
+        </w:rPr>
+        <w:t xml:space="preserve"> data.</w:t>
+      </w:r>
     </w:p>
     <w:p>
       <w:pPr>
         <w:jc w:val="left"/>
         <w:rPr>
-          <w:rFonts w:ascii="Times New Roman" w:hAnsi="Times New Roman" w:cs="Times New Roman" w:hint="eastAsia"/>
+          <w:rFonts w:ascii="Times New Roman" w:hAnsi="Times New Roman" w:cs="Times New Roman"/>
           <w:sz w:val="24"/>
           <w:szCs w:val="24"/>
         </w:rPr>
@@ -7865,7 +8350,25 @@
           <w:sz w:val="24"/>
           <w:szCs w:val="24"/>
         </w:rPr>
-        <w:t>(i)</w:t>
+        <w:t>(</w:t>
+      </w:r>
+      <w:proofErr w:type="spellStart"/>
+      <w:r>
+        <w:rPr>
+          <w:rFonts w:ascii="Times New Roman" w:hAnsi="Times New Roman" w:cs="Times New Roman"/>
+          <w:sz w:val="24"/>
+          <w:szCs w:val="24"/>
+        </w:rPr>
+        <w:t>i</w:t>
+      </w:r>
+      <w:proofErr w:type="spellEnd"/>
+      <w:r>
+        <w:rPr>
+          <w:rFonts w:ascii="Times New Roman" w:hAnsi="Times New Roman" w:cs="Times New Roman"/>
+          <w:sz w:val="24"/>
+          <w:szCs w:val="24"/>
+        </w:rPr>
+        <w:t>)</w:t>
       </w:r>
       <w:r>
         <w:rPr>
@@ -8032,6 +8535,14 @@
           <w:sz w:val="24"/>
           <w:szCs w:val="24"/>
         </w:rPr>
+        <w:t>ing</w:t>
+      </w:r>
+      <w:r>
+        <w:rPr>
+          <w:rFonts w:ascii="Times New Roman" w:hAnsi="Times New Roman" w:cs="Times New Roman"/>
+          <w:sz w:val="24"/>
+          <w:szCs w:val="24"/>
+        </w:rPr>
         <w:t xml:space="preserve"> the</w:t>
       </w:r>
       <w:r>
@@ -8077,6 +8588,7 @@
         </w:rPr>
         <w:t xml:space="preserve">To fix this </w:t>
       </w:r>
+      <w:proofErr w:type="spellStart"/>
       <w:r>
         <w:rPr>
           <w:rFonts w:ascii="Times New Roman" w:hAnsi="Times New Roman" w:cs="Times New Roman"/>
@@ -8091,7 +8603,16 @@
           <w:sz w:val="24"/>
           <w:szCs w:val="24"/>
         </w:rPr>
-        <w:t>max problem and further accelerate our compiler, we decide to add a L2 cache. The design of a L2 cache is s</w:t>
+        <w:t>max</w:t>
+      </w:r>
+      <w:proofErr w:type="spellEnd"/>
+      <w:r>
+        <w:rPr>
+          <w:rFonts w:ascii="Times New Roman" w:hAnsi="Times New Roman" w:cs="Times New Roman"/>
+          <w:sz w:val="24"/>
+          <w:szCs w:val="24"/>
+        </w:rPr>
+        <w:t xml:space="preserve"> problem and further accelerate our compiler, we decide to add a L2 cache. The design of a L2 cache is s</w:t>
       </w:r>
       <w:r>
         <w:rPr>
@@ -8107,7 +8628,25 @@
           <w:sz w:val="24"/>
           <w:szCs w:val="24"/>
         </w:rPr>
-        <w:t>, the only difference is that we don’t need a bus adaptor to covert 32-bit data to a 256-bit cacheline.</w:t>
+        <w:t xml:space="preserve">, the only difference is that we don’t need a bus adaptor to covert 32-bit data to a 256-bit </w:t>
+      </w:r>
+      <w:proofErr w:type="spellStart"/>
+      <w:r>
+        <w:rPr>
+          <w:rFonts w:ascii="Times New Roman" w:hAnsi="Times New Roman" w:cs="Times New Roman"/>
+          <w:sz w:val="24"/>
+          <w:szCs w:val="24"/>
+        </w:rPr>
+        <w:t>cacheline</w:t>
+      </w:r>
+      <w:proofErr w:type="spellEnd"/>
+      <w:r>
+        <w:rPr>
+          <w:rFonts w:ascii="Times New Roman" w:hAnsi="Times New Roman" w:cs="Times New Roman"/>
+          <w:sz w:val="24"/>
+          <w:szCs w:val="24"/>
+        </w:rPr>
+        <w:t>.</w:t>
       </w:r>
       <w:r>
         <w:rPr>
@@ -8178,7 +8717,7 @@
     </w:p>
     <w:tbl>
       <w:tblPr>
-        <w:tblStyle w:val="a3"/>
+        <w:tblStyle w:val="TableGrid"/>
         <w:tblW w:w="0" w:type="auto"/>
         <w:tblLook w:val="04A0" w:firstRow="1" w:lastRow="0" w:firstColumn="1" w:lastColumn="0" w:noHBand="0" w:noVBand="1"/>
       </w:tblPr>
@@ -8362,7 +8901,7 @@
         </w:tabs>
         <w:jc w:val="left"/>
         <w:rPr>
-          <w:rFonts w:ascii="Times New Roman" w:hAnsi="Times New Roman" w:cs="Times New Roman" w:hint="eastAsia"/>
+          <w:rFonts w:ascii="Times New Roman" w:hAnsi="Times New Roman" w:cs="Times New Roman"/>
           <w:sz w:val="24"/>
           <w:szCs w:val="24"/>
         </w:rPr>
@@ -8382,7 +8921,6 @@
           <w:rFonts w:ascii="Times New Roman" w:hAnsi="Times New Roman" w:cs="Times New Roman"/>
           <w:sz w:val="24"/>
           <w:szCs w:val="24"/>
-          <w:highlight w:val="yellow"/>
         </w:rPr>
         <w:t>(</w:t>
       </w:r>
@@ -8391,7 +8929,6 @@
           <w:rFonts w:ascii="Times New Roman" w:hAnsi="Times New Roman" w:cs="Times New Roman"/>
           <w:sz w:val="24"/>
           <w:szCs w:val="24"/>
-          <w:highlight w:val="yellow"/>
         </w:rPr>
         <w:t>c</w:t>
       </w:r>
@@ -8400,7 +8937,6 @@
           <w:rFonts w:ascii="Times New Roman" w:hAnsi="Times New Roman" w:cs="Times New Roman"/>
           <w:sz w:val="24"/>
           <w:szCs w:val="24"/>
-          <w:highlight w:val="yellow"/>
         </w:rPr>
         <w:t>)</w:t>
       </w:r>
@@ -8409,7 +8945,6 @@
           <w:rFonts w:ascii="Times New Roman" w:hAnsi="Times New Roman" w:cs="Times New Roman"/>
           <w:sz w:val="24"/>
           <w:szCs w:val="24"/>
-          <w:highlight w:val="yellow"/>
         </w:rPr>
         <w:tab/>
       </w:r>
@@ -8418,7 +8953,6 @@
           <w:rFonts w:ascii="Times New Roman" w:hAnsi="Times New Roman" w:cs="Times New Roman"/>
           <w:sz w:val="24"/>
           <w:szCs w:val="24"/>
-          <w:highlight w:val="yellow"/>
         </w:rPr>
         <w:t>P</w:t>
       </w:r>
@@ -8427,7 +8961,6 @@
           <w:rFonts w:ascii="Times New Roman" w:hAnsi="Times New Roman" w:cs="Times New Roman"/>
           <w:sz w:val="24"/>
           <w:szCs w:val="24"/>
-          <w:highlight w:val="yellow"/>
         </w:rPr>
         <w:t xml:space="preserve">erformance </w:t>
       </w:r>
@@ -8436,7 +8969,6 @@
           <w:rFonts w:ascii="Times New Roman" w:hAnsi="Times New Roman" w:cs="Times New Roman"/>
           <w:sz w:val="24"/>
           <w:szCs w:val="24"/>
-          <w:highlight w:val="yellow"/>
         </w:rPr>
         <w:t>A</w:t>
       </w:r>
@@ -8445,7 +8977,6 @@
           <w:rFonts w:ascii="Times New Roman" w:hAnsi="Times New Roman" w:cs="Times New Roman"/>
           <w:sz w:val="24"/>
           <w:szCs w:val="24"/>
-          <w:highlight w:val="yellow"/>
         </w:rPr>
         <w:t>nalysis</w:t>
       </w:r>
@@ -8467,12 +8998,100 @@
         </w:rPr>
         <w:tab/>
       </w:r>
+      <w:r>
+        <w:rPr>
+          <w:rFonts w:ascii="Times New Roman" w:hAnsi="Times New Roman" w:cs="Times New Roman"/>
+          <w:sz w:val="24"/>
+          <w:szCs w:val="24"/>
+        </w:rPr>
+        <w:t>L2 cache increase</w:t>
+      </w:r>
+      <w:r>
+        <w:rPr>
+          <w:rFonts w:ascii="Times New Roman" w:hAnsi="Times New Roman" w:cs="Times New Roman"/>
+          <w:sz w:val="24"/>
+          <w:szCs w:val="24"/>
+        </w:rPr>
+        <w:t>s</w:t>
+      </w:r>
+      <w:r>
+        <w:rPr>
+          <w:rFonts w:ascii="Times New Roman" w:hAnsi="Times New Roman" w:cs="Times New Roman"/>
+          <w:sz w:val="24"/>
+          <w:szCs w:val="24"/>
+        </w:rPr>
+        <w:t xml:space="preserve"> memory access performance in some category memory access pattern. </w:t>
+      </w:r>
+      <w:r>
+        <w:rPr>
+          <w:rFonts w:ascii="Times New Roman" w:hAnsi="Times New Roman" w:cs="Times New Roman"/>
+          <w:sz w:val="24"/>
+          <w:szCs w:val="24"/>
+        </w:rPr>
+        <w:t xml:space="preserve">Specifically, L2 cache will boost the performance </w:t>
+      </w:r>
+      <w:r>
+        <w:rPr>
+          <w:rFonts w:ascii="Times New Roman" w:hAnsi="Times New Roman" w:cs="Times New Roman"/>
+          <w:sz w:val="24"/>
+          <w:szCs w:val="24"/>
+        </w:rPr>
+        <w:t xml:space="preserve">(significantly decrease the L1 miss penalty) </w:t>
+      </w:r>
+      <w:r>
+        <w:rPr>
+          <w:rFonts w:ascii="Times New Roman" w:hAnsi="Times New Roman" w:cs="Times New Roman"/>
+          <w:sz w:val="24"/>
+          <w:szCs w:val="24"/>
+        </w:rPr>
+        <w:t>when more than 2 cache lines are repeated</w:t>
+      </w:r>
+      <w:r>
+        <w:rPr>
+          <w:rFonts w:ascii="Times New Roman" w:hAnsi="Times New Roman" w:cs="Times New Roman"/>
+          <w:sz w:val="24"/>
+          <w:szCs w:val="24"/>
+        </w:rPr>
+        <w:t>ly</w:t>
+      </w:r>
+      <w:r>
+        <w:rPr>
+          <w:rFonts w:ascii="Times New Roman" w:hAnsi="Times New Roman" w:cs="Times New Roman"/>
+          <w:sz w:val="24"/>
+          <w:szCs w:val="24"/>
+        </w:rPr>
+        <w:t xml:space="preserve"> accessed</w:t>
+      </w:r>
+      <w:r>
+        <w:rPr>
+          <w:rFonts w:ascii="Times New Roman" w:hAnsi="Times New Roman" w:cs="Times New Roman"/>
+          <w:sz w:val="24"/>
+          <w:szCs w:val="24"/>
+        </w:rPr>
+        <w:t>, in which case some cache lines are</w:t>
+      </w:r>
+      <w:r>
+        <w:rPr>
+          <w:rFonts w:ascii="Times New Roman" w:hAnsi="Times New Roman" w:cs="Times New Roman"/>
+          <w:sz w:val="24"/>
+          <w:szCs w:val="24"/>
+        </w:rPr>
+        <w:t xml:space="preserve"> evicted from L1 cache but needed later. </w:t>
+      </w:r>
+      <w:r>
+        <w:rPr>
+          <w:rFonts w:ascii="Times New Roman" w:hAnsi="Times New Roman" w:cs="Times New Roman"/>
+          <w:sz w:val="24"/>
+          <w:szCs w:val="24"/>
+        </w:rPr>
+        <w:t xml:space="preserve">See 3.3.5 for detail data and analysis. </w:t>
+      </w:r>
     </w:p>
     <w:p>
       <w:pPr>
         <w:jc w:val="left"/>
         <w:rPr>
-          <w:rFonts w:ascii="Times New Roman" w:hAnsi="Times New Roman" w:cs="Times New Roman" w:hint="eastAsia"/>
+          <w:rFonts w:ascii="Times New Roman" w:hAnsi="Times New Roman" w:cs="Times New Roman"/>
           <w:sz w:val="24"/>
           <w:szCs w:val="24"/>
         </w:rPr>
@@ -8614,8 +9233,25 @@
           <w:sz w:val="24"/>
           <w:szCs w:val="24"/>
         </w:rPr>
-        <w:lastRenderedPageBreak/>
-        <w:t>(i)</w:t>
+        <w:t>(</w:t>
+      </w:r>
+      <w:proofErr w:type="spellStart"/>
+      <w:r>
+        <w:rPr>
+          <w:rFonts w:ascii="Times New Roman" w:hAnsi="Times New Roman" w:cs="Times New Roman"/>
+          <w:sz w:val="24"/>
+          <w:szCs w:val="24"/>
+        </w:rPr>
+        <w:t>i</w:t>
+      </w:r>
+      <w:proofErr w:type="spellEnd"/>
+      <w:r>
+        <w:rPr>
+          <w:rFonts w:ascii="Times New Roman" w:hAnsi="Times New Roman" w:cs="Times New Roman"/>
+          <w:sz w:val="24"/>
+          <w:szCs w:val="24"/>
+        </w:rPr>
+        <w:t>)</w:t>
       </w:r>
       <w:r>
         <w:rPr>
@@ -8719,7 +9355,6 @@
           <w:rFonts w:ascii="Times New Roman" w:hAnsi="Times New Roman" w:cs="Times New Roman" w:hint="eastAsia"/>
           <w:sz w:val="24"/>
           <w:szCs w:val="24"/>
-          <w:highlight w:val="yellow"/>
         </w:rPr>
         <w:t>(</w:t>
       </w:r>
@@ -8728,7 +9363,6 @@
           <w:rFonts w:ascii="Times New Roman" w:hAnsi="Times New Roman" w:cs="Times New Roman"/>
           <w:sz w:val="24"/>
           <w:szCs w:val="24"/>
-          <w:highlight w:val="yellow"/>
         </w:rPr>
         <w:t>ii)</w:t>
       </w:r>
@@ -8737,7 +9371,6 @@
           <w:rFonts w:ascii="Times New Roman" w:hAnsi="Times New Roman" w:cs="Times New Roman"/>
           <w:sz w:val="24"/>
           <w:szCs w:val="24"/>
-          <w:highlight w:val="yellow"/>
         </w:rPr>
         <w:tab/>
         <w:t>Description</w:t>
@@ -8766,7 +9399,7 @@
       <w:pPr>
         <w:jc w:val="left"/>
         <w:rPr>
-          <w:rFonts w:ascii="Times New Roman" w:hAnsi="Times New Roman" w:cs="Times New Roman" w:hint="eastAsia"/>
+          <w:rFonts w:ascii="Times New Roman" w:hAnsi="Times New Roman" w:cs="Times New Roman"/>
           <w:sz w:val="24"/>
           <w:szCs w:val="24"/>
         </w:rPr>
@@ -8786,22 +9419,170 @@
           <w:sz w:val="24"/>
           <w:szCs w:val="24"/>
         </w:rPr>
-        <w:t>(PC xor BHR)</w:t>
-      </w:r>
-      <w:r>
-        <w:rPr>
-          <w:rFonts w:ascii="Times New Roman" w:hAnsi="Times New Roman" w:cs="Times New Roman"/>
-          <w:sz w:val="24"/>
-          <w:szCs w:val="24"/>
-        </w:rPr>
-        <w:t xml:space="preserve"> as index to BTB and PHT.</w:t>
+        <w:t xml:space="preserve">(PC </w:t>
+      </w:r>
+      <w:proofErr w:type="spellStart"/>
+      <w:r>
+        <w:rPr>
+          <w:rFonts w:ascii="Times New Roman" w:hAnsi="Times New Roman" w:cs="Times New Roman"/>
+          <w:sz w:val="24"/>
+          <w:szCs w:val="24"/>
+        </w:rPr>
+        <w:t>xor</w:t>
+      </w:r>
+      <w:proofErr w:type="spellEnd"/>
+      <w:r>
+        <w:rPr>
+          <w:rFonts w:ascii="Times New Roman" w:hAnsi="Times New Roman" w:cs="Times New Roman"/>
+          <w:sz w:val="24"/>
+          <w:szCs w:val="24"/>
+        </w:rPr>
+        <w:t xml:space="preserve"> BHR)</w:t>
+      </w:r>
+      <w:r>
+        <w:rPr>
+          <w:rFonts w:ascii="Times New Roman" w:hAnsi="Times New Roman" w:cs="Times New Roman"/>
+          <w:sz w:val="24"/>
+          <w:szCs w:val="24"/>
+        </w:rPr>
+        <w:t xml:space="preserve"> as index to</w:t>
+      </w:r>
+      <w:r>
+        <w:rPr>
+          <w:rFonts w:ascii="Times New Roman" w:hAnsi="Times New Roman" w:cs="Times New Roman"/>
+          <w:sz w:val="24"/>
+          <w:szCs w:val="24"/>
+        </w:rPr>
+        <w:t xml:space="preserve"> look up tables</w:t>
+      </w:r>
+      <w:r>
+        <w:rPr>
+          <w:rFonts w:ascii="Times New Roman" w:hAnsi="Times New Roman" w:cs="Times New Roman"/>
+          <w:sz w:val="24"/>
+          <w:szCs w:val="24"/>
+        </w:rPr>
+        <w:t xml:space="preserve"> </w:t>
+      </w:r>
+      <w:r>
+        <w:rPr>
+          <w:rFonts w:ascii="Times New Roman" w:hAnsi="Times New Roman" w:cs="Times New Roman"/>
+          <w:sz w:val="24"/>
+          <w:szCs w:val="24"/>
+        </w:rPr>
+        <w:t>(</w:t>
+      </w:r>
+      <w:r>
+        <w:rPr>
+          <w:rFonts w:ascii="Times New Roman" w:hAnsi="Times New Roman" w:cs="Times New Roman"/>
+          <w:sz w:val="24"/>
+          <w:szCs w:val="24"/>
+        </w:rPr>
+        <w:t>B</w:t>
+      </w:r>
+      <w:r>
+        <w:rPr>
+          <w:rFonts w:ascii="Times New Roman" w:hAnsi="Times New Roman" w:cs="Times New Roman"/>
+          <w:sz w:val="24"/>
+          <w:szCs w:val="24"/>
+        </w:rPr>
+        <w:t>ranch Target Buffer, a look up table for predicted PC,</w:t>
+      </w:r>
+      <w:r>
+        <w:rPr>
+          <w:rFonts w:ascii="Times New Roman" w:hAnsi="Times New Roman" w:cs="Times New Roman"/>
+          <w:sz w:val="24"/>
+          <w:szCs w:val="24"/>
+        </w:rPr>
+        <w:t xml:space="preserve"> and PHT</w:t>
+      </w:r>
+      <w:r>
+        <w:rPr>
+          <w:rFonts w:ascii="Times New Roman" w:hAnsi="Times New Roman" w:cs="Times New Roman"/>
+          <w:sz w:val="24"/>
+          <w:szCs w:val="24"/>
+        </w:rPr>
+        <w:t>, a 2-bit state machine for each entry of BTB</w:t>
+      </w:r>
+      <w:r>
+        <w:rPr>
+          <w:rFonts w:ascii="Times New Roman" w:hAnsi="Times New Roman" w:cs="Times New Roman"/>
+          <w:sz w:val="24"/>
+          <w:szCs w:val="24"/>
+        </w:rPr>
+        <w:t xml:space="preserve">), to produce predicted PC and whether it should be taken. Since the PC itself doesn’t contain much information about the instruction for the predictor, we added a fast decode in IF stage to correct the predicted PC to be PC+4 whenever the instruction is not a branch. </w:t>
+      </w:r>
+      <w:r>
+        <w:rPr>
+          <w:rFonts w:ascii="Times New Roman" w:hAnsi="Times New Roman" w:cs="Times New Roman"/>
+          <w:sz w:val="24"/>
+          <w:szCs w:val="24"/>
+        </w:rPr>
+        <w:t>After</w:t>
+      </w:r>
+      <w:r>
+        <w:rPr>
+          <w:rFonts w:ascii="Times New Roman" w:hAnsi="Times New Roman" w:cs="Times New Roman"/>
+          <w:sz w:val="24"/>
+          <w:szCs w:val="24"/>
+        </w:rPr>
+        <w:t xml:space="preserve"> the branch instruction finished its </w:t>
+      </w:r>
+      <w:r>
+        <w:rPr>
+          <w:rFonts w:ascii="Times New Roman" w:hAnsi="Times New Roman" w:cs="Times New Roman"/>
+          <w:sz w:val="24"/>
+          <w:szCs w:val="24"/>
+        </w:rPr>
+        <w:t xml:space="preserve">execution, its information, including what is the exact branch target and whether the branch is taken, is used to update the tables in the branch predictor for </w:t>
+      </w:r>
+      <w:r>
+        <w:rPr>
+          <w:rFonts w:ascii="Times New Roman" w:hAnsi="Times New Roman" w:cs="Times New Roman"/>
+          <w:sz w:val="24"/>
+          <w:szCs w:val="24"/>
+        </w:rPr>
+        <w:t>later</w:t>
+      </w:r>
+      <w:r>
+        <w:rPr>
+          <w:rFonts w:ascii="Times New Roman" w:hAnsi="Times New Roman" w:cs="Times New Roman"/>
+          <w:sz w:val="24"/>
+          <w:szCs w:val="24"/>
+        </w:rPr>
+        <w:t xml:space="preserve"> us</w:t>
+      </w:r>
+      <w:r>
+        <w:rPr>
+          <w:rFonts w:ascii="Times New Roman" w:hAnsi="Times New Roman" w:cs="Times New Roman"/>
+          <w:sz w:val="24"/>
+          <w:szCs w:val="24"/>
+        </w:rPr>
+        <w:t>age</w:t>
+      </w:r>
+      <w:r>
+        <w:rPr>
+          <w:rFonts w:ascii="Times New Roman" w:hAnsi="Times New Roman" w:cs="Times New Roman"/>
+          <w:sz w:val="24"/>
+          <w:szCs w:val="24"/>
+        </w:rPr>
+        <w:t xml:space="preserve">. </w:t>
       </w:r>
     </w:p>
     <w:p>
       <w:pPr>
         <w:jc w:val="left"/>
         <w:rPr>
-          <w:rFonts w:ascii="Times New Roman" w:hAnsi="Times New Roman" w:cs="Times New Roman" w:hint="eastAsia"/>
+          <w:rFonts w:ascii="Times New Roman" w:hAnsi="Times New Roman" w:cs="Times New Roman"/>
+          <w:sz w:val="24"/>
+          <w:szCs w:val="24"/>
+        </w:rPr>
+      </w:pPr>
+    </w:p>
+    <w:p>
+      <w:pPr>
+        <w:jc w:val="left"/>
+        <w:rPr>
+          <w:rFonts w:ascii="Times New Roman" w:hAnsi="Times New Roman" w:cs="Times New Roman"/>
           <w:sz w:val="24"/>
           <w:szCs w:val="24"/>
         </w:rPr>
@@ -8857,7 +9638,7 @@
     </w:p>
     <w:tbl>
       <w:tblPr>
-        <w:tblStyle w:val="a3"/>
+        <w:tblStyle w:val="TableGrid"/>
         <w:tblW w:w="0" w:type="auto"/>
         <w:tblLook w:val="04A0" w:firstRow="1" w:lastRow="0" w:firstColumn="1" w:lastColumn="0" w:noHBand="0" w:noVBand="1"/>
       </w:tblPr>
@@ -9046,7 +9827,7 @@
       <w:pPr>
         <w:jc w:val="left"/>
         <w:rPr>
-          <w:rFonts w:ascii="Times New Roman" w:hAnsi="Times New Roman" w:cs="Times New Roman" w:hint="eastAsia"/>
+          <w:rFonts w:ascii="Times New Roman" w:hAnsi="Times New Roman" w:cs="Times New Roman"/>
           <w:sz w:val="24"/>
           <w:szCs w:val="24"/>
         </w:rPr>
@@ -9066,7 +9847,6 @@
           <w:rFonts w:ascii="Times New Roman" w:hAnsi="Times New Roman" w:cs="Times New Roman"/>
           <w:sz w:val="24"/>
           <w:szCs w:val="24"/>
-          <w:highlight w:val="yellow"/>
         </w:rPr>
         <w:t>(</w:t>
       </w:r>
@@ -9075,7 +9855,6 @@
           <w:rFonts w:ascii="Times New Roman" w:hAnsi="Times New Roman" w:cs="Times New Roman"/>
           <w:sz w:val="24"/>
           <w:szCs w:val="24"/>
-          <w:highlight w:val="yellow"/>
         </w:rPr>
         <w:t>c</w:t>
       </w:r>
@@ -9084,7 +9863,6 @@
           <w:rFonts w:ascii="Times New Roman" w:hAnsi="Times New Roman" w:cs="Times New Roman"/>
           <w:sz w:val="24"/>
           <w:szCs w:val="24"/>
-          <w:highlight w:val="yellow"/>
         </w:rPr>
         <w:t>)</w:t>
       </w:r>
@@ -9093,7 +9871,6 @@
           <w:rFonts w:ascii="Times New Roman" w:hAnsi="Times New Roman" w:cs="Times New Roman"/>
           <w:sz w:val="24"/>
           <w:szCs w:val="24"/>
-          <w:highlight w:val="yellow"/>
         </w:rPr>
         <w:tab/>
       </w:r>
@@ -9102,7 +9879,6 @@
           <w:rFonts w:ascii="Times New Roman" w:hAnsi="Times New Roman" w:cs="Times New Roman"/>
           <w:sz w:val="24"/>
           <w:szCs w:val="24"/>
-          <w:highlight w:val="yellow"/>
         </w:rPr>
         <w:t>P</w:t>
       </w:r>
@@ -9111,7 +9887,6 @@
           <w:rFonts w:ascii="Times New Roman" w:hAnsi="Times New Roman" w:cs="Times New Roman"/>
           <w:sz w:val="24"/>
           <w:szCs w:val="24"/>
-          <w:highlight w:val="yellow"/>
         </w:rPr>
         <w:t xml:space="preserve">erformance </w:t>
       </w:r>
@@ -9120,7 +9895,6 @@
           <w:rFonts w:ascii="Times New Roman" w:hAnsi="Times New Roman" w:cs="Times New Roman"/>
           <w:sz w:val="24"/>
           <w:szCs w:val="24"/>
-          <w:highlight w:val="yellow"/>
         </w:rPr>
         <w:t>A</w:t>
       </w:r>
@@ -9129,7 +9903,6 @@
           <w:rFonts w:ascii="Times New Roman" w:hAnsi="Times New Roman" w:cs="Times New Roman"/>
           <w:sz w:val="24"/>
           <w:szCs w:val="24"/>
-          <w:highlight w:val="yellow"/>
         </w:rPr>
         <w:t>nalysis</w:t>
       </w:r>
@@ -9151,12 +9924,36 @@
         </w:rPr>
         <w:tab/>
       </w:r>
+      <w:r>
+        <w:rPr>
+          <w:rFonts w:ascii="Times New Roman" w:hAnsi="Times New Roman" w:cs="Times New Roman"/>
+          <w:sz w:val="24"/>
+          <w:szCs w:val="24"/>
+        </w:rPr>
+        <w:t>Generally, our branch predictor reached the prediction accuracy of about 80%. See 3.3.5 for detail</w:t>
+      </w:r>
+      <w:r>
+        <w:rPr>
+          <w:rFonts w:ascii="Times New Roman" w:hAnsi="Times New Roman" w:cs="Times New Roman"/>
+          <w:sz w:val="24"/>
+          <w:szCs w:val="24"/>
+        </w:rPr>
+        <w:t>ed</w:t>
+      </w:r>
+      <w:r>
+        <w:rPr>
+          <w:rFonts w:ascii="Times New Roman" w:hAnsi="Times New Roman" w:cs="Times New Roman"/>
+          <w:sz w:val="24"/>
+          <w:szCs w:val="24"/>
+        </w:rPr>
+        <w:t xml:space="preserve"> data. </w:t>
+      </w:r>
     </w:p>
     <w:p>
       <w:pPr>
         <w:jc w:val="left"/>
         <w:rPr>
-          <w:rFonts w:ascii="Times New Roman" w:hAnsi="Times New Roman" w:cs="Times New Roman" w:hint="eastAsia"/>
+          <w:rFonts w:ascii="Times New Roman" w:hAnsi="Times New Roman" w:cs="Times New Roman"/>
           <w:sz w:val="24"/>
           <w:szCs w:val="24"/>
         </w:rPr>
@@ -9298,7 +10095,25 @@
           <w:sz w:val="24"/>
           <w:szCs w:val="24"/>
         </w:rPr>
-        <w:t>(i)</w:t>
+        <w:t>(</w:t>
+      </w:r>
+      <w:proofErr w:type="spellStart"/>
+      <w:r>
+        <w:rPr>
+          <w:rFonts w:ascii="Times New Roman" w:hAnsi="Times New Roman" w:cs="Times New Roman"/>
+          <w:sz w:val="24"/>
+          <w:szCs w:val="24"/>
+        </w:rPr>
+        <w:t>i</w:t>
+      </w:r>
+      <w:proofErr w:type="spellEnd"/>
+      <w:r>
+        <w:rPr>
+          <w:rFonts w:ascii="Times New Roman" w:hAnsi="Times New Roman" w:cs="Times New Roman"/>
+          <w:sz w:val="24"/>
+          <w:szCs w:val="24"/>
+        </w:rPr>
+        <w:t>)</w:t>
       </w:r>
       <w:r>
         <w:rPr>
@@ -9427,15 +10242,69 @@
           <w:szCs w:val="24"/>
         </w:rPr>
         <w:tab/>
-        <w:t xml:space="preserve">We only use prefetch in instruction cache, because most instructions are sequence accessed. If cacheline k is accessed and it is a hit, but cacheline k+1 is a miss, then </w:t>
-      </w:r>
-      <w:r>
-        <w:rPr>
-          <w:rFonts w:ascii="Times New Roman" w:hAnsi="Times New Roman" w:cs="Times New Roman"/>
-          <w:sz w:val="24"/>
-          <w:szCs w:val="24"/>
-        </w:rPr>
-        <w:t>the cache will request a read of cacheline k+1.Below table shows the state transition.</w:t>
+        <w:t xml:space="preserve">We only use prefetch in instruction cache, because most instructions are sequence accessed. If </w:t>
+      </w:r>
+      <w:proofErr w:type="spellStart"/>
+      <w:r>
+        <w:rPr>
+          <w:rFonts w:ascii="Times New Roman" w:hAnsi="Times New Roman" w:cs="Times New Roman"/>
+          <w:sz w:val="24"/>
+          <w:szCs w:val="24"/>
+        </w:rPr>
+        <w:t>cacheline</w:t>
+      </w:r>
+      <w:proofErr w:type="spellEnd"/>
+      <w:r>
+        <w:rPr>
+          <w:rFonts w:ascii="Times New Roman" w:hAnsi="Times New Roman" w:cs="Times New Roman"/>
+          <w:sz w:val="24"/>
+          <w:szCs w:val="24"/>
+        </w:rPr>
+        <w:t xml:space="preserve"> k is accessed and it is a hit, but </w:t>
+      </w:r>
+      <w:proofErr w:type="spellStart"/>
+      <w:r>
+        <w:rPr>
+          <w:rFonts w:ascii="Times New Roman" w:hAnsi="Times New Roman" w:cs="Times New Roman"/>
+          <w:sz w:val="24"/>
+          <w:szCs w:val="24"/>
+        </w:rPr>
+        <w:t>cacheline</w:t>
+      </w:r>
+      <w:proofErr w:type="spellEnd"/>
+      <w:r>
+        <w:rPr>
+          <w:rFonts w:ascii="Times New Roman" w:hAnsi="Times New Roman" w:cs="Times New Roman"/>
+          <w:sz w:val="24"/>
+          <w:szCs w:val="24"/>
+        </w:rPr>
+        <w:t xml:space="preserve"> k+1 is a miss, then </w:t>
+      </w:r>
+      <w:r>
+        <w:rPr>
+          <w:rFonts w:ascii="Times New Roman" w:hAnsi="Times New Roman" w:cs="Times New Roman"/>
+          <w:sz w:val="24"/>
+          <w:szCs w:val="24"/>
+        </w:rPr>
+        <w:t xml:space="preserve">the cache will request a read of </w:t>
+      </w:r>
+      <w:proofErr w:type="spellStart"/>
+      <w:r>
+        <w:rPr>
+          <w:rFonts w:ascii="Times New Roman" w:hAnsi="Times New Roman" w:cs="Times New Roman"/>
+          <w:sz w:val="24"/>
+          <w:szCs w:val="24"/>
+        </w:rPr>
+        <w:t>cacheline</w:t>
+      </w:r>
+      <w:proofErr w:type="spellEnd"/>
+      <w:r>
+        <w:rPr>
+          <w:rFonts w:ascii="Times New Roman" w:hAnsi="Times New Roman" w:cs="Times New Roman"/>
+          <w:sz w:val="24"/>
+          <w:szCs w:val="24"/>
+        </w:rPr>
+        <w:t xml:space="preserve"> k+1.Below table shows the state transition.</w:t>
       </w:r>
     </w:p>
     <w:p>
@@ -9450,7 +10319,7 @@
     </w:p>
     <w:tbl>
       <w:tblPr>
-        <w:tblStyle w:val="a3"/>
+        <w:tblStyle w:val="TableGrid"/>
         <w:tblW w:w="0" w:type="auto"/>
         <w:jc w:val="center"/>
         <w:tblLayout w:type="fixed"/>
@@ -9490,7 +10359,6 @@
                 <w:sz w:val="24"/>
                 <w:szCs w:val="24"/>
               </w:rPr>
-              <w:lastRenderedPageBreak/>
               <w:t>State</w:t>
             </w:r>
           </w:p>
@@ -9595,20 +10463,40 @@
               <w:widowControl/>
               <w:jc w:val="left"/>
               <w:rPr>
-                <w:rFonts w:ascii="Times New Roman" w:hAnsi="Times New Roman" w:cs="Times New Roman" w:hint="eastAsia"/>
-                <w:kern w:val="0"/>
-                <w:sz w:val="24"/>
-                <w:szCs w:val="24"/>
-              </w:rPr>
-            </w:pPr>
-            <w:r>
-              <w:rPr>
-                <w:rFonts w:ascii="Times New Roman" w:hAnsi="Times New Roman" w:cs="Times New Roman"/>
-                <w:kern w:val="0"/>
-                <w:sz w:val="24"/>
-                <w:szCs w:val="24"/>
-              </w:rPr>
-              <w:t>Serves curr_line hit and deals with misses.</w:t>
+                <w:rFonts w:ascii="Times New Roman" w:hAnsi="Times New Roman" w:cs="Times New Roman"/>
+                <w:kern w:val="0"/>
+                <w:sz w:val="24"/>
+                <w:szCs w:val="24"/>
+              </w:rPr>
+            </w:pPr>
+            <w:r>
+              <w:rPr>
+                <w:rFonts w:ascii="Times New Roman" w:hAnsi="Times New Roman" w:cs="Times New Roman"/>
+                <w:kern w:val="0"/>
+                <w:sz w:val="24"/>
+                <w:szCs w:val="24"/>
+              </w:rPr>
+              <w:t xml:space="preserve">Serves </w:t>
+            </w:r>
+            <w:proofErr w:type="spellStart"/>
+            <w:r>
+              <w:rPr>
+                <w:rFonts w:ascii="Times New Roman" w:hAnsi="Times New Roman" w:cs="Times New Roman"/>
+                <w:kern w:val="0"/>
+                <w:sz w:val="24"/>
+                <w:szCs w:val="24"/>
+              </w:rPr>
+              <w:t>curr_line</w:t>
+            </w:r>
+            <w:proofErr w:type="spellEnd"/>
+            <w:r>
+              <w:rPr>
+                <w:rFonts w:ascii="Times New Roman" w:hAnsi="Times New Roman" w:cs="Times New Roman"/>
+                <w:kern w:val="0"/>
+                <w:sz w:val="24"/>
+                <w:szCs w:val="24"/>
+              </w:rPr>
+              <w:t xml:space="preserve"> hit and deals with misses.</w:t>
             </w:r>
           </w:p>
         </w:tc>
@@ -9647,7 +10535,29 @@
                 <w:sz w:val="24"/>
                 <w:szCs w:val="24"/>
               </w:rPr>
-              <w:t>f curr_line miss, to WRITE BACK/READ BACK.</w:t>
+              <w:t xml:space="preserve">f </w:t>
+            </w:r>
+            <w:proofErr w:type="spellStart"/>
+            <w:r>
+              <w:rPr>
+                <w:rFonts w:ascii="Times New Roman" w:hAnsi="Times New Roman" w:cs="Times New Roman"/>
+                <w:color w:val="000000"/>
+                <w:kern w:val="0"/>
+                <w:sz w:val="24"/>
+                <w:szCs w:val="24"/>
+              </w:rPr>
+              <w:t>curr_line</w:t>
+            </w:r>
+            <w:proofErr w:type="spellEnd"/>
+            <w:r>
+              <w:rPr>
+                <w:rFonts w:ascii="Times New Roman" w:hAnsi="Times New Roman" w:cs="Times New Roman"/>
+                <w:color w:val="000000"/>
+                <w:kern w:val="0"/>
+                <w:sz w:val="24"/>
+                <w:szCs w:val="24"/>
+              </w:rPr>
+              <w:t xml:space="preserve"> miss, to WRITE BACK/READ BACK.</w:t>
             </w:r>
           </w:p>
           <w:p>
@@ -9670,7 +10580,51 @@
                 <w:sz w:val="24"/>
                 <w:szCs w:val="24"/>
               </w:rPr>
-              <w:t>if curr_line hit but next_line miss, to PREFETCH WB/RB.</w:t>
+              <w:t xml:space="preserve">if </w:t>
+            </w:r>
+            <w:proofErr w:type="spellStart"/>
+            <w:r>
+              <w:rPr>
+                <w:rFonts w:ascii="Times New Roman" w:hAnsi="Times New Roman" w:cs="Times New Roman"/>
+                <w:color w:val="000000"/>
+                <w:kern w:val="0"/>
+                <w:sz w:val="24"/>
+                <w:szCs w:val="24"/>
+              </w:rPr>
+              <w:t>curr_line</w:t>
+            </w:r>
+            <w:proofErr w:type="spellEnd"/>
+            <w:r>
+              <w:rPr>
+                <w:rFonts w:ascii="Times New Roman" w:hAnsi="Times New Roman" w:cs="Times New Roman"/>
+                <w:color w:val="000000"/>
+                <w:kern w:val="0"/>
+                <w:sz w:val="24"/>
+                <w:szCs w:val="24"/>
+              </w:rPr>
+              <w:t xml:space="preserve"> hit but </w:t>
+            </w:r>
+            <w:proofErr w:type="spellStart"/>
+            <w:r>
+              <w:rPr>
+                <w:rFonts w:ascii="Times New Roman" w:hAnsi="Times New Roman" w:cs="Times New Roman"/>
+                <w:color w:val="000000"/>
+                <w:kern w:val="0"/>
+                <w:sz w:val="24"/>
+                <w:szCs w:val="24"/>
+              </w:rPr>
+              <w:t>next_line</w:t>
+            </w:r>
+            <w:proofErr w:type="spellEnd"/>
+            <w:r>
+              <w:rPr>
+                <w:rFonts w:ascii="Times New Roman" w:hAnsi="Times New Roman" w:cs="Times New Roman"/>
+                <w:color w:val="000000"/>
+                <w:kern w:val="0"/>
+                <w:sz w:val="24"/>
+                <w:szCs w:val="24"/>
+              </w:rPr>
+              <w:t xml:space="preserve"> miss, to PREFETCH WB/RB.</w:t>
             </w:r>
           </w:p>
           <w:p>
@@ -9678,21 +10632,21 @@
               <w:widowControl/>
               <w:jc w:val="left"/>
               <w:rPr>
+                <w:rFonts w:ascii="Times New Roman" w:hAnsi="Times New Roman" w:cs="Times New Roman"/>
+                <w:color w:val="000000"/>
+                <w:kern w:val="0"/>
+                <w:sz w:val="24"/>
+                <w:szCs w:val="24"/>
+              </w:rPr>
+            </w:pPr>
+            <w:r>
+              <w:rPr>
                 <w:rFonts w:ascii="Times New Roman" w:hAnsi="Times New Roman" w:cs="Times New Roman" w:hint="eastAsia"/>
                 <w:color w:val="000000"/>
                 <w:kern w:val="0"/>
                 <w:sz w:val="24"/>
                 <w:szCs w:val="24"/>
               </w:rPr>
-            </w:pPr>
-            <w:r>
-              <w:rPr>
-                <w:rFonts w:ascii="Times New Roman" w:hAnsi="Times New Roman" w:cs="Times New Roman" w:hint="eastAsia"/>
-                <w:color w:val="000000"/>
-                <w:kern w:val="0"/>
-                <w:sz w:val="24"/>
-                <w:szCs w:val="24"/>
-              </w:rPr>
               <w:t>i</w:t>
             </w:r>
             <w:r>
@@ -9703,7 +10657,51 @@
                 <w:sz w:val="24"/>
                 <w:szCs w:val="24"/>
               </w:rPr>
-              <w:t>f curr_line hit and next_line hit, to HIT CHECK.</w:t>
+              <w:t xml:space="preserve">f </w:t>
+            </w:r>
+            <w:proofErr w:type="spellStart"/>
+            <w:r>
+              <w:rPr>
+                <w:rFonts w:ascii="Times New Roman" w:hAnsi="Times New Roman" w:cs="Times New Roman"/>
+                <w:color w:val="000000"/>
+                <w:kern w:val="0"/>
+                <w:sz w:val="24"/>
+                <w:szCs w:val="24"/>
+              </w:rPr>
+              <w:t>curr_line</w:t>
+            </w:r>
+            <w:proofErr w:type="spellEnd"/>
+            <w:r>
+              <w:rPr>
+                <w:rFonts w:ascii="Times New Roman" w:hAnsi="Times New Roman" w:cs="Times New Roman"/>
+                <w:color w:val="000000"/>
+                <w:kern w:val="0"/>
+                <w:sz w:val="24"/>
+                <w:szCs w:val="24"/>
+              </w:rPr>
+              <w:t xml:space="preserve"> hit and </w:t>
+            </w:r>
+            <w:proofErr w:type="spellStart"/>
+            <w:r>
+              <w:rPr>
+                <w:rFonts w:ascii="Times New Roman" w:hAnsi="Times New Roman" w:cs="Times New Roman"/>
+                <w:color w:val="000000"/>
+                <w:kern w:val="0"/>
+                <w:sz w:val="24"/>
+                <w:szCs w:val="24"/>
+              </w:rPr>
+              <w:t>next_line</w:t>
+            </w:r>
+            <w:proofErr w:type="spellEnd"/>
+            <w:r>
+              <w:rPr>
+                <w:rFonts w:ascii="Times New Roman" w:hAnsi="Times New Roman" w:cs="Times New Roman"/>
+                <w:color w:val="000000"/>
+                <w:kern w:val="0"/>
+                <w:sz w:val="24"/>
+                <w:szCs w:val="24"/>
+              </w:rPr>
+              <w:t xml:space="preserve"> hit, to HIT CHECK.</w:t>
             </w:r>
           </w:p>
         </w:tc>
@@ -9751,20 +10749,40 @@
               <w:widowControl/>
               <w:jc w:val="left"/>
               <w:rPr>
-                <w:rFonts w:ascii="Times New Roman" w:hAnsi="Times New Roman" w:cs="Times New Roman" w:hint="eastAsia"/>
-                <w:kern w:val="0"/>
-                <w:sz w:val="24"/>
-                <w:szCs w:val="24"/>
-              </w:rPr>
-            </w:pPr>
-            <w:r>
-              <w:rPr>
-                <w:rFonts w:ascii="Times New Roman" w:hAnsi="Times New Roman" w:cs="Times New Roman"/>
-                <w:kern w:val="0"/>
-                <w:sz w:val="24"/>
-                <w:szCs w:val="24"/>
-              </w:rPr>
-              <w:t>Writes the dirty cacheline back to memory.</w:t>
+                <w:rFonts w:ascii="Times New Roman" w:hAnsi="Times New Roman" w:cs="Times New Roman"/>
+                <w:kern w:val="0"/>
+                <w:sz w:val="24"/>
+                <w:szCs w:val="24"/>
+              </w:rPr>
+            </w:pPr>
+            <w:r>
+              <w:rPr>
+                <w:rFonts w:ascii="Times New Roman" w:hAnsi="Times New Roman" w:cs="Times New Roman"/>
+                <w:kern w:val="0"/>
+                <w:sz w:val="24"/>
+                <w:szCs w:val="24"/>
+              </w:rPr>
+              <w:t xml:space="preserve">Writes the dirty </w:t>
+            </w:r>
+            <w:proofErr w:type="spellStart"/>
+            <w:r>
+              <w:rPr>
+                <w:rFonts w:ascii="Times New Roman" w:hAnsi="Times New Roman" w:cs="Times New Roman"/>
+                <w:kern w:val="0"/>
+                <w:sz w:val="24"/>
+                <w:szCs w:val="24"/>
+              </w:rPr>
+              <w:t>cacheline</w:t>
+            </w:r>
+            <w:proofErr w:type="spellEnd"/>
+            <w:r>
+              <w:rPr>
+                <w:rFonts w:ascii="Times New Roman" w:hAnsi="Times New Roman" w:cs="Times New Roman"/>
+                <w:kern w:val="0"/>
+                <w:sz w:val="24"/>
+                <w:szCs w:val="24"/>
+              </w:rPr>
+              <w:t xml:space="preserve"> back to memory.</w:t>
             </w:r>
           </w:p>
         </w:tc>
@@ -9792,17 +10810,29 @@
                 <w:sz w:val="24"/>
                 <w:szCs w:val="24"/>
               </w:rPr>
-              <w:t xml:space="preserve">if (pmem_resp), to </w:t>
-            </w:r>
-            <w:r>
-              <w:rPr>
-                <w:rFonts w:ascii="Times New Roman" w:eastAsia="Times New Roman" w:hAnsi="Times New Roman" w:cs="Times New Roman"/>
-                <w:color w:val="000000"/>
-                <w:kern w:val="0"/>
-                <w:sz w:val="24"/>
-                <w:szCs w:val="24"/>
-              </w:rPr>
-              <w:t>READ BACK</w:t>
+              <w:t>if (</w:t>
+            </w:r>
+            <w:proofErr w:type="spellStart"/>
+            <w:r>
+              <w:rPr>
+                <w:rFonts w:ascii="Times New Roman" w:eastAsia="Times New Roman" w:hAnsi="Times New Roman" w:cs="Times New Roman"/>
+                <w:color w:val="000000"/>
+                <w:kern w:val="0"/>
+                <w:sz w:val="24"/>
+                <w:szCs w:val="24"/>
+              </w:rPr>
+              <w:t>pmem_resp</w:t>
+            </w:r>
+            <w:proofErr w:type="spellEnd"/>
+            <w:r>
+              <w:rPr>
+                <w:rFonts w:ascii="Times New Roman" w:eastAsia="Times New Roman" w:hAnsi="Times New Roman" w:cs="Times New Roman"/>
+                <w:color w:val="000000"/>
+                <w:kern w:val="0"/>
+                <w:sz w:val="24"/>
+                <w:szCs w:val="24"/>
+              </w:rPr>
+              <w:t>), to READ BACK</w:t>
             </w:r>
           </w:p>
         </w:tc>
@@ -9850,20 +10880,40 @@
               <w:widowControl/>
               <w:jc w:val="left"/>
               <w:rPr>
-                <w:rFonts w:ascii="Times New Roman" w:hAnsi="Times New Roman" w:cs="Times New Roman" w:hint="eastAsia"/>
-                <w:kern w:val="0"/>
-                <w:sz w:val="24"/>
-                <w:szCs w:val="24"/>
-              </w:rPr>
-            </w:pPr>
-            <w:r>
-              <w:rPr>
-                <w:rFonts w:ascii="Times New Roman" w:hAnsi="Times New Roman" w:cs="Times New Roman"/>
-                <w:kern w:val="0"/>
-                <w:sz w:val="24"/>
-                <w:szCs w:val="24"/>
-              </w:rPr>
-              <w:t>Reads curr_line back to cache.</w:t>
+                <w:rFonts w:ascii="Times New Roman" w:hAnsi="Times New Roman" w:cs="Times New Roman"/>
+                <w:kern w:val="0"/>
+                <w:sz w:val="24"/>
+                <w:szCs w:val="24"/>
+              </w:rPr>
+            </w:pPr>
+            <w:r>
+              <w:rPr>
+                <w:rFonts w:ascii="Times New Roman" w:hAnsi="Times New Roman" w:cs="Times New Roman"/>
+                <w:kern w:val="0"/>
+                <w:sz w:val="24"/>
+                <w:szCs w:val="24"/>
+              </w:rPr>
+              <w:t xml:space="preserve">Reads </w:t>
+            </w:r>
+            <w:proofErr w:type="spellStart"/>
+            <w:r>
+              <w:rPr>
+                <w:rFonts w:ascii="Times New Roman" w:hAnsi="Times New Roman" w:cs="Times New Roman"/>
+                <w:kern w:val="0"/>
+                <w:sz w:val="24"/>
+                <w:szCs w:val="24"/>
+              </w:rPr>
+              <w:t>curr_line</w:t>
+            </w:r>
+            <w:proofErr w:type="spellEnd"/>
+            <w:r>
+              <w:rPr>
+                <w:rFonts w:ascii="Times New Roman" w:hAnsi="Times New Roman" w:cs="Times New Roman"/>
+                <w:kern w:val="0"/>
+                <w:sz w:val="24"/>
+                <w:szCs w:val="24"/>
+              </w:rPr>
+              <w:t xml:space="preserve"> back to cache.</w:t>
             </w:r>
           </w:p>
         </w:tc>
@@ -9877,19 +10927,19 @@
               <w:widowControl/>
               <w:jc w:val="left"/>
               <w:rPr>
+                <w:rFonts w:ascii="Times New Roman" w:hAnsi="Times New Roman" w:cs="Times New Roman"/>
+                <w:kern w:val="0"/>
+                <w:sz w:val="24"/>
+                <w:szCs w:val="24"/>
+              </w:rPr>
+            </w:pPr>
+            <w:r>
+              <w:rPr>
                 <w:rFonts w:ascii="Times New Roman" w:hAnsi="Times New Roman" w:cs="Times New Roman" w:hint="eastAsia"/>
                 <w:kern w:val="0"/>
                 <w:sz w:val="24"/>
                 <w:szCs w:val="24"/>
               </w:rPr>
-            </w:pPr>
-            <w:r>
-              <w:rPr>
-                <w:rFonts w:ascii="Times New Roman" w:hAnsi="Times New Roman" w:cs="Times New Roman" w:hint="eastAsia"/>
-                <w:kern w:val="0"/>
-                <w:sz w:val="24"/>
-                <w:szCs w:val="24"/>
-              </w:rPr>
               <w:t>i</w:t>
             </w:r>
             <w:r>
@@ -9899,7 +10949,27 @@
                 <w:sz w:val="24"/>
                 <w:szCs w:val="24"/>
               </w:rPr>
-              <w:t>f (pmem_resp), to HIT CHECK</w:t>
+              <w:t>f (</w:t>
+            </w:r>
+            <w:proofErr w:type="spellStart"/>
+            <w:r>
+              <w:rPr>
+                <w:rFonts w:ascii="Times New Roman" w:hAnsi="Times New Roman" w:cs="Times New Roman"/>
+                <w:kern w:val="0"/>
+                <w:sz w:val="24"/>
+                <w:szCs w:val="24"/>
+              </w:rPr>
+              <w:t>pmem_resp</w:t>
+            </w:r>
+            <w:proofErr w:type="spellEnd"/>
+            <w:r>
+              <w:rPr>
+                <w:rFonts w:ascii="Times New Roman" w:hAnsi="Times New Roman" w:cs="Times New Roman"/>
+                <w:kern w:val="0"/>
+                <w:sz w:val="24"/>
+                <w:szCs w:val="24"/>
+              </w:rPr>
+              <w:t>), to HIT CHECK</w:t>
             </w:r>
           </w:p>
         </w:tc>
@@ -9960,7 +11030,27 @@
                 <w:sz w:val="24"/>
                 <w:szCs w:val="24"/>
               </w:rPr>
-              <w:t>Writes the dirty cacheline back to memory.</w:t>
+              <w:t xml:space="preserve">Writes the dirty </w:t>
+            </w:r>
+            <w:proofErr w:type="spellStart"/>
+            <w:r>
+              <w:rPr>
+                <w:rFonts w:ascii="Times New Roman" w:hAnsi="Times New Roman" w:cs="Times New Roman"/>
+                <w:kern w:val="0"/>
+                <w:sz w:val="24"/>
+                <w:szCs w:val="24"/>
+              </w:rPr>
+              <w:t>cacheline</w:t>
+            </w:r>
+            <w:proofErr w:type="spellEnd"/>
+            <w:r>
+              <w:rPr>
+                <w:rFonts w:ascii="Times New Roman" w:hAnsi="Times New Roman" w:cs="Times New Roman"/>
+                <w:kern w:val="0"/>
+                <w:sz w:val="24"/>
+                <w:szCs w:val="24"/>
+              </w:rPr>
+              <w:t xml:space="preserve"> back to memory.</w:t>
             </w:r>
           </w:p>
           <w:p>
@@ -9968,20 +11058,40 @@
               <w:widowControl/>
               <w:jc w:val="left"/>
               <w:rPr>
-                <w:rFonts w:ascii="Times New Roman" w:hAnsi="Times New Roman" w:cs="Times New Roman" w:hint="eastAsia"/>
-                <w:kern w:val="0"/>
-                <w:sz w:val="24"/>
-                <w:szCs w:val="24"/>
-              </w:rPr>
-            </w:pPr>
-            <w:r>
-              <w:rPr>
-                <w:rFonts w:ascii="Times New Roman" w:hAnsi="Times New Roman" w:cs="Times New Roman"/>
-                <w:kern w:val="0"/>
-                <w:sz w:val="24"/>
-                <w:szCs w:val="24"/>
-              </w:rPr>
-              <w:t>Serves curr_line hit.</w:t>
+                <w:rFonts w:ascii="Times New Roman" w:hAnsi="Times New Roman" w:cs="Times New Roman"/>
+                <w:kern w:val="0"/>
+                <w:sz w:val="24"/>
+                <w:szCs w:val="24"/>
+              </w:rPr>
+            </w:pPr>
+            <w:r>
+              <w:rPr>
+                <w:rFonts w:ascii="Times New Roman" w:hAnsi="Times New Roman" w:cs="Times New Roman"/>
+                <w:kern w:val="0"/>
+                <w:sz w:val="24"/>
+                <w:szCs w:val="24"/>
+              </w:rPr>
+              <w:t xml:space="preserve">Serves </w:t>
+            </w:r>
+            <w:proofErr w:type="spellStart"/>
+            <w:r>
+              <w:rPr>
+                <w:rFonts w:ascii="Times New Roman" w:hAnsi="Times New Roman" w:cs="Times New Roman"/>
+                <w:kern w:val="0"/>
+                <w:sz w:val="24"/>
+                <w:szCs w:val="24"/>
+              </w:rPr>
+              <w:t>curr_line</w:t>
+            </w:r>
+            <w:proofErr w:type="spellEnd"/>
+            <w:r>
+              <w:rPr>
+                <w:rFonts w:ascii="Times New Roman" w:hAnsi="Times New Roman" w:cs="Times New Roman"/>
+                <w:kern w:val="0"/>
+                <w:sz w:val="24"/>
+                <w:szCs w:val="24"/>
+              </w:rPr>
+              <w:t xml:space="preserve"> hit.</w:t>
             </w:r>
           </w:p>
         </w:tc>
@@ -9995,31 +11105,43 @@
               <w:widowControl/>
               <w:jc w:val="left"/>
               <w:rPr>
-                <w:rFonts w:ascii="Times New Roman" w:hAnsi="Times New Roman" w:cs="Times New Roman" w:hint="eastAsia"/>
-                <w:kern w:val="0"/>
-                <w:sz w:val="24"/>
-                <w:szCs w:val="24"/>
-              </w:rPr>
-            </w:pPr>
-            <w:r>
-              <w:rPr>
-                <w:rFonts w:ascii="Times New Roman" w:eastAsia="Times New Roman" w:hAnsi="Times New Roman" w:cs="Times New Roman"/>
-                <w:color w:val="000000"/>
-                <w:kern w:val="0"/>
-                <w:sz w:val="24"/>
-                <w:szCs w:val="24"/>
-              </w:rPr>
-              <w:t xml:space="preserve">if (pmem_resp), to </w:t>
-            </w:r>
-            <w:r>
-              <w:rPr>
-                <w:rFonts w:ascii="Times New Roman" w:eastAsia="Times New Roman" w:hAnsi="Times New Roman" w:cs="Times New Roman"/>
-                <w:color w:val="000000"/>
-                <w:kern w:val="0"/>
-                <w:sz w:val="24"/>
-                <w:szCs w:val="24"/>
-              </w:rPr>
-              <w:t>PREFETCH RB</w:t>
+                <w:rFonts w:ascii="Times New Roman" w:hAnsi="Times New Roman" w:cs="Times New Roman"/>
+                <w:kern w:val="0"/>
+                <w:sz w:val="24"/>
+                <w:szCs w:val="24"/>
+              </w:rPr>
+            </w:pPr>
+            <w:r>
+              <w:rPr>
+                <w:rFonts w:ascii="Times New Roman" w:eastAsia="Times New Roman" w:hAnsi="Times New Roman" w:cs="Times New Roman"/>
+                <w:color w:val="000000"/>
+                <w:kern w:val="0"/>
+                <w:sz w:val="24"/>
+                <w:szCs w:val="24"/>
+              </w:rPr>
+              <w:t>if (</w:t>
+            </w:r>
+            <w:proofErr w:type="spellStart"/>
+            <w:r>
+              <w:rPr>
+                <w:rFonts w:ascii="Times New Roman" w:eastAsia="Times New Roman" w:hAnsi="Times New Roman" w:cs="Times New Roman"/>
+                <w:color w:val="000000"/>
+                <w:kern w:val="0"/>
+                <w:sz w:val="24"/>
+                <w:szCs w:val="24"/>
+              </w:rPr>
+              <w:t>pmem_resp</w:t>
+            </w:r>
+            <w:proofErr w:type="spellEnd"/>
+            <w:r>
+              <w:rPr>
+                <w:rFonts w:ascii="Times New Roman" w:eastAsia="Times New Roman" w:hAnsi="Times New Roman" w:cs="Times New Roman"/>
+                <w:color w:val="000000"/>
+                <w:kern w:val="0"/>
+                <w:sz w:val="24"/>
+                <w:szCs w:val="24"/>
+              </w:rPr>
+              <w:t>), to PREFETCH RB</w:t>
             </w:r>
           </w:p>
         </w:tc>
@@ -10080,7 +11202,27 @@
                 <w:sz w:val="24"/>
                 <w:szCs w:val="24"/>
               </w:rPr>
-              <w:t>Reads next_line back to cache.</w:t>
+              <w:t xml:space="preserve">Reads </w:t>
+            </w:r>
+            <w:proofErr w:type="spellStart"/>
+            <w:r>
+              <w:rPr>
+                <w:rFonts w:ascii="Times New Roman" w:hAnsi="Times New Roman" w:cs="Times New Roman"/>
+                <w:kern w:val="0"/>
+                <w:sz w:val="24"/>
+                <w:szCs w:val="24"/>
+              </w:rPr>
+              <w:t>next_line</w:t>
+            </w:r>
+            <w:proofErr w:type="spellEnd"/>
+            <w:r>
+              <w:rPr>
+                <w:rFonts w:ascii="Times New Roman" w:hAnsi="Times New Roman" w:cs="Times New Roman"/>
+                <w:kern w:val="0"/>
+                <w:sz w:val="24"/>
+                <w:szCs w:val="24"/>
+              </w:rPr>
+              <w:t xml:space="preserve"> back to cache.</w:t>
             </w:r>
           </w:p>
           <w:p>
@@ -10088,19 +11230,19 @@
               <w:widowControl/>
               <w:jc w:val="left"/>
               <w:rPr>
+                <w:rFonts w:ascii="Times New Roman" w:hAnsi="Times New Roman" w:cs="Times New Roman"/>
+                <w:kern w:val="0"/>
+                <w:sz w:val="24"/>
+                <w:szCs w:val="24"/>
+              </w:rPr>
+            </w:pPr>
+            <w:r>
+              <w:rPr>
                 <w:rFonts w:ascii="Times New Roman" w:hAnsi="Times New Roman" w:cs="Times New Roman" w:hint="eastAsia"/>
                 <w:kern w:val="0"/>
                 <w:sz w:val="24"/>
                 <w:szCs w:val="24"/>
               </w:rPr>
-            </w:pPr>
-            <w:r>
-              <w:rPr>
-                <w:rFonts w:ascii="Times New Roman" w:hAnsi="Times New Roman" w:cs="Times New Roman" w:hint="eastAsia"/>
-                <w:kern w:val="0"/>
-                <w:sz w:val="24"/>
-                <w:szCs w:val="24"/>
-              </w:rPr>
               <w:t>S</w:t>
             </w:r>
             <w:r>
@@ -10110,7 +11252,27 @@
                 <w:sz w:val="24"/>
                 <w:szCs w:val="24"/>
               </w:rPr>
-              <w:t>erves curr_line hit.</w:t>
+              <w:t xml:space="preserve">erves </w:t>
+            </w:r>
+            <w:proofErr w:type="spellStart"/>
+            <w:r>
+              <w:rPr>
+                <w:rFonts w:ascii="Times New Roman" w:hAnsi="Times New Roman" w:cs="Times New Roman"/>
+                <w:kern w:val="0"/>
+                <w:sz w:val="24"/>
+                <w:szCs w:val="24"/>
+              </w:rPr>
+              <w:t>curr_line</w:t>
+            </w:r>
+            <w:proofErr w:type="spellEnd"/>
+            <w:r>
+              <w:rPr>
+                <w:rFonts w:ascii="Times New Roman" w:hAnsi="Times New Roman" w:cs="Times New Roman"/>
+                <w:kern w:val="0"/>
+                <w:sz w:val="24"/>
+                <w:szCs w:val="24"/>
+              </w:rPr>
+              <w:t xml:space="preserve"> hit.</w:t>
             </w:r>
           </w:p>
         </w:tc>
@@ -10138,27 +11300,29 @@
                 <w:sz w:val="24"/>
                 <w:szCs w:val="24"/>
               </w:rPr>
-              <w:t>if (pmem_resp), t</w:t>
-            </w:r>
-            <w:r>
-              <w:rPr>
-                <w:rFonts w:ascii="Times New Roman" w:eastAsia="Times New Roman" w:hAnsi="Times New Roman" w:cs="Times New Roman"/>
-                <w:color w:val="000000"/>
-                <w:kern w:val="0"/>
-                <w:sz w:val="24"/>
-                <w:szCs w:val="24"/>
-              </w:rPr>
-              <w:t xml:space="preserve">o </w:t>
-            </w:r>
-            <w:r>
-              <w:rPr>
-                <w:rFonts w:ascii="Times New Roman" w:eastAsia="Times New Roman" w:hAnsi="Times New Roman" w:cs="Times New Roman"/>
-                <w:color w:val="000000"/>
-                <w:kern w:val="0"/>
-                <w:sz w:val="24"/>
-                <w:szCs w:val="24"/>
-              </w:rPr>
-              <w:t>HIT CHECK</w:t>
+              <w:t>if (</w:t>
+            </w:r>
+            <w:proofErr w:type="spellStart"/>
+            <w:r>
+              <w:rPr>
+                <w:rFonts w:ascii="Times New Roman" w:eastAsia="Times New Roman" w:hAnsi="Times New Roman" w:cs="Times New Roman"/>
+                <w:color w:val="000000"/>
+                <w:kern w:val="0"/>
+                <w:sz w:val="24"/>
+                <w:szCs w:val="24"/>
+              </w:rPr>
+              <w:t>pmem_resp</w:t>
+            </w:r>
+            <w:proofErr w:type="spellEnd"/>
+            <w:r>
+              <w:rPr>
+                <w:rFonts w:ascii="Times New Roman" w:eastAsia="Times New Roman" w:hAnsi="Times New Roman" w:cs="Times New Roman"/>
+                <w:color w:val="000000"/>
+                <w:kern w:val="0"/>
+                <w:sz w:val="24"/>
+                <w:szCs w:val="24"/>
+              </w:rPr>
+              <w:t>), to HIT CHECK</w:t>
             </w:r>
           </w:p>
         </w:tc>
@@ -10168,7 +11332,7 @@
       <w:pPr>
         <w:jc w:val="center"/>
         <w:rPr>
-          <w:rFonts w:ascii="Times New Roman" w:hAnsi="Times New Roman" w:cs="Times New Roman" w:hint="eastAsia"/>
+          <w:rFonts w:ascii="Times New Roman" w:hAnsi="Times New Roman" w:cs="Times New Roman"/>
           <w:sz w:val="24"/>
           <w:szCs w:val="24"/>
         </w:rPr>
@@ -10186,7 +11350,7 @@
       <w:pPr>
         <w:jc w:val="left"/>
         <w:rPr>
-          <w:rFonts w:ascii="Times New Roman" w:hAnsi="Times New Roman" w:cs="Times New Roman" w:hint="eastAsia"/>
+          <w:rFonts w:ascii="Times New Roman" w:hAnsi="Times New Roman" w:cs="Times New Roman"/>
           <w:sz w:val="24"/>
           <w:szCs w:val="24"/>
         </w:rPr>
@@ -10252,7 +11416,7 @@
     </w:p>
     <w:tbl>
       <w:tblPr>
-        <w:tblStyle w:val="a3"/>
+        <w:tblStyle w:val="TableGrid"/>
         <w:tblW w:w="0" w:type="auto"/>
         <w:tblLook w:val="04A0" w:firstRow="1" w:lastRow="0" w:firstColumn="1" w:lastColumn="0" w:noHBand="0" w:noVBand="1"/>
       </w:tblPr>
@@ -10465,7 +11629,25 @@
           <w:szCs w:val="24"/>
         </w:rPr>
         <w:tab/>
-        <w:t xml:space="preserve">Prefetch can only pass mp4_cp3.s. </w:t>
+        <w:t>Prefetch can only pass mp4_cp</w:t>
+      </w:r>
+      <w:proofErr w:type="gramStart"/>
+      <w:r>
+        <w:rPr>
+          <w:rFonts w:ascii="Times New Roman" w:hAnsi="Times New Roman" w:cs="Times New Roman"/>
+          <w:sz w:val="24"/>
+          <w:szCs w:val="24"/>
+        </w:rPr>
+        <w:t>3.s.</w:t>
+      </w:r>
+      <w:proofErr w:type="gramEnd"/>
+      <w:r>
+        <w:rPr>
+          <w:rFonts w:ascii="Times New Roman" w:hAnsi="Times New Roman" w:cs="Times New Roman"/>
+          <w:sz w:val="24"/>
+          <w:szCs w:val="24"/>
+        </w:rPr>
+        <w:t xml:space="preserve"> </w:t>
       </w:r>
       <w:r>
         <w:rPr>
@@ -10480,7 +11662,7 @@
       <w:pPr>
         <w:jc w:val="left"/>
         <w:rPr>
-          <w:rFonts w:ascii="Times New Roman" w:hAnsi="Times New Roman" w:cs="Times New Roman" w:hint="eastAsia"/>
+          <w:rFonts w:ascii="Times New Roman" w:hAnsi="Times New Roman" w:cs="Times New Roman"/>
           <w:sz w:val="24"/>
           <w:szCs w:val="24"/>
         </w:rPr>
@@ -10499,14 +11681,13 @@
       </w:pPr>
       <w:r>
         <w:rPr>
-          <w:rFonts w:ascii="Times New Roman" w:hAnsi="Times New Roman" w:cs="Times New Roman" w:hint="eastAsia"/>
+          <w:rFonts w:ascii="Times New Roman" w:hAnsi="Times New Roman" w:cs="Times New Roman"/>
           <w:b/>
           <w:bCs/>
           <w:sz w:val="24"/>
           <w:szCs w:val="24"/>
-          <w:highlight w:val="yellow"/>
-        </w:rPr>
-        <w:t>4</w:t>
+        </w:rPr>
+        <w:t>3.3.5</w:t>
       </w:r>
       <w:r>
         <w:rPr>
@@ -10515,10 +11696,9 @@
           <w:bCs/>
           <w:sz w:val="24"/>
           <w:szCs w:val="24"/>
-          <w:highlight w:val="yellow"/>
         </w:rPr>
         <w:tab/>
-        <w:t>Additional Observations</w:t>
+        <w:t>General Performance Analysis</w:t>
       </w:r>
     </w:p>
     <w:p>
@@ -10537,14 +11717,125 @@
           <w:szCs w:val="24"/>
         </w:rPr>
         <w:tab/>
-        <w:t>Our group has tried to implement Tomasulo Algorithm but failed.</w:t>
+        <w:t>We used comp1.s, comp2_</w:t>
+      </w:r>
+      <w:proofErr w:type="gramStart"/>
+      <w:r>
+        <w:rPr>
+          <w:rFonts w:ascii="Times New Roman" w:hAnsi="Times New Roman" w:cs="Times New Roman"/>
+          <w:sz w:val="24"/>
+          <w:szCs w:val="24"/>
+        </w:rPr>
+        <w:t>i.s</w:t>
+      </w:r>
+      <w:proofErr w:type="gramEnd"/>
+      <w:r>
+        <w:rPr>
+          <w:rFonts w:ascii="Times New Roman" w:hAnsi="Times New Roman" w:cs="Times New Roman"/>
+          <w:sz w:val="24"/>
+          <w:szCs w:val="24"/>
+        </w:rPr>
+        <w:t>, and comp3.s as benchmarks to evaluate our design performance</w:t>
+      </w:r>
+      <w:r>
+        <w:rPr>
+          <w:rFonts w:ascii="Times New Roman" w:hAnsi="Times New Roman" w:cs="Times New Roman"/>
+          <w:sz w:val="24"/>
+          <w:szCs w:val="24"/>
+        </w:rPr>
+        <w:t xml:space="preserve"> comparing the “baseline” provided</w:t>
+      </w:r>
+      <w:r>
+        <w:rPr>
+          <w:rFonts w:ascii="Times New Roman" w:hAnsi="Times New Roman" w:cs="Times New Roman"/>
+          <w:sz w:val="24"/>
+          <w:szCs w:val="24"/>
+        </w:rPr>
+        <w:t xml:space="preserve">, as the table shows. </w:t>
       </w:r>
     </w:p>
     <w:p>
       <w:pPr>
         <w:jc w:val="left"/>
         <w:rPr>
-          <w:rFonts w:ascii="Times New Roman" w:hAnsi="Times New Roman" w:cs="Times New Roman" w:hint="eastAsia"/>
+          <w:rFonts w:ascii="Times New Roman" w:hAnsi="Times New Roman" w:cs="Times New Roman"/>
+          <w:sz w:val="24"/>
+          <w:szCs w:val="24"/>
+        </w:rPr>
+      </w:pPr>
+      <w:r>
+        <w:rPr>
+          <w:rFonts w:ascii="Times New Roman" w:hAnsi="Times New Roman" w:cs="Times New Roman"/>
+          <w:noProof/>
+          <w:sz w:val="24"/>
+          <w:szCs w:val="24"/>
+        </w:rPr>
+        <w:drawing>
+          <wp:inline distT="0" distB="0" distL="0" distR="0" wp14:anchorId="5BDC8BED" wp14:editId="5E697096">
+            <wp:extent cx="5943600" cy="2971800"/>
+            <wp:effectExtent l="0" t="0" r="0" b="0"/>
+            <wp:docPr id="1" name="Picture 1" descr="Table&#10;&#10;Description automatically generated"/>
+            <wp:cNvGraphicFramePr>
+              <a:graphicFrameLocks xmlns:a="http://schemas.openxmlformats.org/drawingml/2006/main" noChangeAspect="1"/>
+            </wp:cNvGraphicFramePr>
+            <a:graphic xmlns:a="http://schemas.openxmlformats.org/drawingml/2006/main">
+              <a:graphicData uri="http://schemas.openxmlformats.org/drawingml/2006/picture">
+                <pic:pic xmlns:pic="http://schemas.openxmlformats.org/drawingml/2006/picture">
+                  <pic:nvPicPr>
+                    <pic:cNvPr id="1" name="Screen Shot 2020-12-10 at 08.39.12.png"/>
+                    <pic:cNvPicPr/>
+                  </pic:nvPicPr>
+                  <pic:blipFill>
+                    <a:blip r:embed="rId10" cstate="print">
+                      <a:extLst>
+                        <a:ext uri="{28A0092B-C50C-407E-A947-70E740481C1C}">
+                          <a14:useLocalDpi xmlns:a14="http://schemas.microsoft.com/office/drawing/2010/main" val="0"/>
+                        </a:ext>
+                      </a:extLst>
+                    </a:blip>
+                    <a:stretch>
+                      <a:fillRect/>
+                    </a:stretch>
+                  </pic:blipFill>
+                  <pic:spPr>
+                    <a:xfrm>
+                      <a:off x="0" y="0"/>
+                      <a:ext cx="5943600" cy="2971800"/>
+                    </a:xfrm>
+                    <a:prstGeom prst="rect">
+                      <a:avLst/>
+                    </a:prstGeom>
+                  </pic:spPr>
+                </pic:pic>
+              </a:graphicData>
+            </a:graphic>
+          </wp:inline>
+        </w:drawing>
+      </w:r>
+    </w:p>
+    <w:p>
+      <w:pPr>
+        <w:jc w:val="center"/>
+        <w:rPr>
+          <w:rFonts w:ascii="Times New Roman" w:hAnsi="Times New Roman" w:cs="Times New Roman"/>
+          <w:sz w:val="24"/>
+          <w:szCs w:val="24"/>
+        </w:rPr>
+      </w:pPr>
+      <w:r>
+        <w:rPr>
+          <w:rFonts w:ascii="Times New Roman" w:hAnsi="Times New Roman" w:cs="Times New Roman"/>
+          <w:sz w:val="24"/>
+          <w:szCs w:val="24"/>
+        </w:rPr>
+        <w:t>Table 3.3.5 Design Performance</w:t>
+      </w:r>
+    </w:p>
+    <w:p>
+      <w:pPr>
+        <w:jc w:val="left"/>
+        <w:rPr>
+          <w:rFonts w:ascii="Times New Roman" w:hAnsi="Times New Roman" w:cs="Times New Roman"/>
           <w:sz w:val="24"/>
           <w:szCs w:val="24"/>
         </w:rPr>
@@ -10555,8 +11846,6 @@
         <w:jc w:val="left"/>
         <w:rPr>
           <w:rFonts w:ascii="Times New Roman" w:hAnsi="Times New Roman" w:cs="Times New Roman"/>
-          <w:b/>
-          <w:bCs/>
           <w:sz w:val="24"/>
           <w:szCs w:val="24"/>
         </w:rPr>
@@ -10564,30 +11853,212 @@
       <w:r>
         <w:rPr>
           <w:rFonts w:ascii="Times New Roman" w:hAnsi="Times New Roman" w:cs="Times New Roman"/>
-          <w:b/>
-          <w:bCs/>
-          <w:sz w:val="24"/>
-          <w:szCs w:val="24"/>
-        </w:rPr>
-        <w:t>5</w:t>
-      </w:r>
-      <w:r>
-        <w:rPr>
-          <w:rFonts w:ascii="Times New Roman" w:hAnsi="Times New Roman" w:cs="Times New Roman"/>
-          <w:b/>
-          <w:bCs/>
-          <w:sz w:val="24"/>
-          <w:szCs w:val="24"/>
-        </w:rPr>
-        <w:tab/>
-        <w:t>Conclusion</w:t>
+          <w:sz w:val="24"/>
+          <w:szCs w:val="24"/>
+        </w:rPr>
+        <w:t>For comp1 code, since the memory access patte</w:t>
+      </w:r>
+      <w:r>
+        <w:rPr>
+          <w:rFonts w:ascii="Times New Roman" w:hAnsi="Times New Roman" w:cs="Times New Roman"/>
+          <w:sz w:val="24"/>
+          <w:szCs w:val="24"/>
+        </w:rPr>
+        <w:t>r</w:t>
+      </w:r>
+      <w:r>
+        <w:rPr>
+          <w:rFonts w:ascii="Times New Roman" w:hAnsi="Times New Roman" w:cs="Times New Roman"/>
+          <w:sz w:val="24"/>
+          <w:szCs w:val="24"/>
+        </w:rPr>
+        <w:t>n is not that complicated, the L1 cache miss rate is low and the speedup mainly comes from branch prediction. For comp2 and comp3 code, L2 cache has helped a lot, as they access more than 2 cache lines memory frequently. One of the surprising discover</w:t>
+      </w:r>
+      <w:r>
+        <w:rPr>
+          <w:rFonts w:ascii="Times New Roman" w:hAnsi="Times New Roman" w:cs="Times New Roman"/>
+          <w:sz w:val="24"/>
+          <w:szCs w:val="24"/>
+        </w:rPr>
+        <w:t>ies</w:t>
+      </w:r>
+      <w:r>
+        <w:rPr>
+          <w:rFonts w:ascii="Times New Roman" w:hAnsi="Times New Roman" w:cs="Times New Roman"/>
+          <w:sz w:val="24"/>
+          <w:szCs w:val="24"/>
+        </w:rPr>
+        <w:t xml:space="preserve"> is the miss rate of L1 cache is pretty high. I think that’s because there are long loops in a code that the code goes cross several cache lines repeatedly. In this case, the L2 I Cache increases the performance quite a lot.</w:t>
       </w:r>
     </w:p>
     <w:p>
       <w:pPr>
         <w:jc w:val="left"/>
         <w:rPr>
+          <w:rFonts w:ascii="Times New Roman" w:hAnsi="Times New Roman" w:cs="Times New Roman"/>
+          <w:sz w:val="24"/>
+          <w:szCs w:val="24"/>
+        </w:rPr>
+      </w:pPr>
+    </w:p>
+    <w:p>
+      <w:pPr>
+        <w:jc w:val="left"/>
+        <w:rPr>
+          <w:rFonts w:ascii="Times New Roman" w:hAnsi="Times New Roman" w:cs="Times New Roman"/>
+          <w:b/>
+          <w:bCs/>
+          <w:sz w:val="24"/>
+          <w:szCs w:val="24"/>
+        </w:rPr>
+      </w:pPr>
+      <w:r>
+        <w:rPr>
           <w:rFonts w:ascii="Times New Roman" w:hAnsi="Times New Roman" w:cs="Times New Roman" w:hint="eastAsia"/>
+          <w:b/>
+          <w:bCs/>
+          <w:sz w:val="24"/>
+          <w:szCs w:val="24"/>
+        </w:rPr>
+        <w:t>4</w:t>
+      </w:r>
+      <w:r>
+        <w:rPr>
+          <w:rFonts w:ascii="Times New Roman" w:hAnsi="Times New Roman" w:cs="Times New Roman"/>
+          <w:b/>
+          <w:bCs/>
+          <w:sz w:val="24"/>
+          <w:szCs w:val="24"/>
+        </w:rPr>
+        <w:tab/>
+        <w:t>Additional Observations</w:t>
+      </w:r>
+    </w:p>
+    <w:p>
+      <w:pPr>
+        <w:jc w:val="left"/>
+        <w:rPr>
+          <w:rFonts w:ascii="Times New Roman" w:hAnsi="Times New Roman" w:cs="Times New Roman"/>
+          <w:sz w:val="24"/>
+          <w:szCs w:val="24"/>
+        </w:rPr>
+      </w:pPr>
+      <w:r>
+        <w:rPr>
+          <w:rFonts w:ascii="Times New Roman" w:hAnsi="Times New Roman" w:cs="Times New Roman"/>
+          <w:sz w:val="24"/>
+          <w:szCs w:val="24"/>
+        </w:rPr>
+        <w:tab/>
+      </w:r>
+      <w:r>
+        <w:rPr>
+          <w:rFonts w:ascii="Times New Roman" w:hAnsi="Times New Roman" w:cs="Times New Roman"/>
+          <w:sz w:val="24"/>
+          <w:szCs w:val="24"/>
+        </w:rPr>
+        <w:t xml:space="preserve">We started to think about </w:t>
+      </w:r>
+      <w:r>
+        <w:rPr>
+          <w:rFonts w:ascii="Times New Roman" w:hAnsi="Times New Roman" w:cs="Times New Roman"/>
+          <w:sz w:val="24"/>
+          <w:szCs w:val="24"/>
+        </w:rPr>
+        <w:t>implementing Out-of-Order execution</w:t>
+      </w:r>
+      <w:r>
+        <w:rPr>
+          <w:rFonts w:ascii="Times New Roman" w:hAnsi="Times New Roman" w:cs="Times New Roman"/>
+          <w:sz w:val="24"/>
+          <w:szCs w:val="24"/>
+        </w:rPr>
+        <w:t xml:space="preserve"> at cp1, that is also a reason why we used “packet” between stages. It would be very convenient if we broadcast the whole packet on common data bus. However, due to time limitation and the difficulty to implement dynamic register dependency in hardware, we didn’t </w:t>
+      </w:r>
+      <w:r>
+        <w:rPr>
+          <w:rFonts w:ascii="Times New Roman" w:hAnsi="Times New Roman" w:cs="Times New Roman"/>
+          <w:sz w:val="24"/>
+          <w:szCs w:val="24"/>
+        </w:rPr>
+        <w:t>manage</w:t>
+      </w:r>
+      <w:r>
+        <w:rPr>
+          <w:rFonts w:ascii="Times New Roman" w:hAnsi="Times New Roman" w:cs="Times New Roman"/>
+          <w:sz w:val="24"/>
+          <w:szCs w:val="24"/>
+        </w:rPr>
+        <w:t xml:space="preserve"> it.</w:t>
+      </w:r>
+    </w:p>
+    <w:p>
+      <w:pPr>
+        <w:ind w:firstLine="720"/>
+        <w:jc w:val="left"/>
+        <w:rPr>
+          <w:rFonts w:ascii="Times New Roman" w:hAnsi="Times New Roman" w:cs="Times New Roman"/>
+          <w:sz w:val="24"/>
+          <w:szCs w:val="24"/>
+        </w:rPr>
+      </w:pPr>
+      <w:r>
+        <w:rPr>
+          <w:rFonts w:ascii="Times New Roman" w:hAnsi="Times New Roman" w:cs="Times New Roman"/>
+          <w:sz w:val="24"/>
+          <w:szCs w:val="24"/>
+        </w:rPr>
+        <w:t xml:space="preserve">Another possibility is the advance features of power. In lecture we talked about powers a lot, and it is indeed a real challenge. I was surprised that in the advance feature list power is not mentioned at all. I think we can at least implement the clock gating and use the simulation of Quartus to evaluate the performance. Of course, there will be additional complexity on understanding what is going on with the power simulation, but I do suggest putting it into the list for future students. </w:t>
+      </w:r>
+    </w:p>
+    <w:p>
+      <w:pPr>
+        <w:jc w:val="left"/>
+        <w:rPr>
+          <w:rFonts w:ascii="Times New Roman" w:hAnsi="Times New Roman" w:cs="Times New Roman"/>
+          <w:sz w:val="24"/>
+          <w:szCs w:val="24"/>
+        </w:rPr>
+      </w:pPr>
+    </w:p>
+    <w:p>
+      <w:pPr>
+        <w:jc w:val="left"/>
+        <w:rPr>
+          <w:rFonts w:ascii="Times New Roman" w:hAnsi="Times New Roman" w:cs="Times New Roman"/>
+          <w:b/>
+          <w:bCs/>
+          <w:sz w:val="24"/>
+          <w:szCs w:val="24"/>
+        </w:rPr>
+      </w:pPr>
+      <w:r>
+        <w:rPr>
+          <w:rFonts w:ascii="Times New Roman" w:hAnsi="Times New Roman" w:cs="Times New Roman"/>
+          <w:b/>
+          <w:bCs/>
+          <w:sz w:val="24"/>
+          <w:szCs w:val="24"/>
+        </w:rPr>
+        <w:t>5</w:t>
+      </w:r>
+      <w:r>
+        <w:rPr>
+          <w:rFonts w:ascii="Times New Roman" w:hAnsi="Times New Roman" w:cs="Times New Roman"/>
+          <w:b/>
+          <w:bCs/>
+          <w:sz w:val="24"/>
+          <w:szCs w:val="24"/>
+        </w:rPr>
+        <w:tab/>
+        <w:t>Conclusion</w:t>
+      </w:r>
+    </w:p>
+    <w:p>
+      <w:pPr>
+        <w:jc w:val="left"/>
+        <w:rPr>
+          <w:rFonts w:ascii="Times New Roman" w:hAnsi="Times New Roman" w:cs="Times New Roman"/>
           <w:sz w:val="24"/>
           <w:szCs w:val="24"/>
         </w:rPr>
@@ -11058,7 +12529,7 @@
     <w:lsdException w:name="Unresolved Mention" w:semiHidden="1" w:unhideWhenUsed="1"/>
     <w:lsdException w:name="Smart Link" w:semiHidden="1" w:unhideWhenUsed="1"/>
   </w:latentStyles>
-  <w:style w:type="paragraph" w:default="1" w:styleId="a">
+  <w:style w:type="paragraph" w:default="1" w:styleId="Normal">
     <w:name w:val="Normal"/>
     <w:qFormat/>
     <w:rsid w:val="00EE0F66"/>
@@ -11072,13 +12543,12 @@
       <w:szCs w:val="22"/>
     </w:rPr>
   </w:style>
-  <w:style w:type="character" w:default="1" w:styleId="a0">
+  <w:style w:type="character" w:default="1" w:styleId="DefaultParagraphFont">
     <w:name w:val="Default Paragraph Font"/>
     <w:uiPriority w:val="1"/>
-    <w:semiHidden/>
     <w:unhideWhenUsed/>
   </w:style>
-  <w:style w:type="table" w:default="1" w:styleId="a1">
+  <w:style w:type="table" w:default="1" w:styleId="TableNormal">
     <w:name w:val="Normal Table"/>
     <w:uiPriority w:val="99"/>
     <w:semiHidden/>
@@ -11093,15 +12563,15 @@
       </w:tblCellMar>
     </w:tblPr>
   </w:style>
-  <w:style w:type="numbering" w:default="1" w:styleId="a2">
+  <w:style w:type="numbering" w:default="1" w:styleId="NoList">
     <w:name w:val="No List"/>
     <w:uiPriority w:val="99"/>
     <w:semiHidden/>
     <w:unhideWhenUsed/>
   </w:style>
-  <w:style w:type="table" w:styleId="a3">
+  <w:style w:type="table" w:styleId="TableGrid">
     <w:name w:val="Table Grid"/>
-    <w:basedOn w:val="a1"/>
+    <w:basedOn w:val="TableNormal"/>
     <w:uiPriority w:val="39"/>
     <w:rsid w:val="00EE0F66"/>
     <w:rPr>
@@ -11120,9 +12590,9 @@
       </w:tblBorders>
     </w:tblPr>
   </w:style>
-  <w:style w:type="paragraph" w:styleId="a4">
+  <w:style w:type="paragraph" w:styleId="NormalWeb">
     <w:name w:val="Normal (Web)"/>
-    <w:basedOn w:val="a"/>
+    <w:basedOn w:val="Normal"/>
     <w:uiPriority w:val="99"/>
     <w:semiHidden/>
     <w:unhideWhenUsed/>
@@ -11141,12 +12611,12 @@
   </w:style>
   <w:style w:type="character" w:customStyle="1" w:styleId="apple-converted-space">
     <w:name w:val="apple-converted-space"/>
-    <w:basedOn w:val="a0"/>
+    <w:basedOn w:val="DefaultParagraphFont"/>
     <w:rsid w:val="00EE0F66"/>
   </w:style>
-  <w:style w:type="table" w:styleId="a5">
+  <w:style w:type="table" w:styleId="TableGridLight">
     <w:name w:val="Grid Table Light"/>
-    <w:basedOn w:val="a1"/>
+    <w:basedOn w:val="TableNormal"/>
     <w:uiPriority w:val="40"/>
     <w:rsid w:val="00EE0F66"/>
     <w:tblPr>
@@ -11160,20 +12630,20 @@
       </w:tblBorders>
     </w:tblPr>
   </w:style>
-  <w:style w:type="paragraph" w:styleId="a6">
+  <w:style w:type="paragraph" w:styleId="Date">
     <w:name w:val="Date"/>
-    <w:basedOn w:val="a"/>
-    <w:next w:val="a"/>
-    <w:link w:val="a7"/>
+    <w:basedOn w:val="Normal"/>
+    <w:next w:val="Normal"/>
+    <w:link w:val="DateChar"/>
     <w:uiPriority w:val="99"/>
     <w:semiHidden/>
     <w:unhideWhenUsed/>
     <w:rsid w:val="00F42119"/>
   </w:style>
-  <w:style w:type="character" w:customStyle="1" w:styleId="a7">
-    <w:name w:val="日期 字符"/>
-    <w:basedOn w:val="a0"/>
-    <w:link w:val="a6"/>
+  <w:style w:type="character" w:customStyle="1" w:styleId="DateChar">
+    <w:name w:val="Date Char"/>
+    <w:basedOn w:val="DefaultParagraphFont"/>
+    <w:link w:val="Date"/>
     <w:uiPriority w:val="99"/>
     <w:semiHidden/>
     <w:rsid w:val="00F42119"/>

</xml_diff>